<commit_message>
new expirements better now
</commit_message>
<xml_diff>
--- a/Dok/Beobachtung.docx
+++ b/Dok/Beobachtung.docx
@@ -3,13 +3,16 @@
 <w:document xmlns:wpc="http://schemas.microsoft.com/office/word/2010/wordprocessingCanvas" xmlns:cx="http://schemas.microsoft.com/office/drawing/2014/chartex" xmlns:cx1="http://schemas.microsoft.com/office/drawing/2015/9/8/chartex" xmlns:cx2="http://schemas.microsoft.com/office/drawing/2015/10/21/chartex" xmlns:cx3="http://schemas.microsoft.com/office/drawing/2016/5/9/chartex" xmlns:cx4="http://schemas.microsoft.com/office/drawing/2016/5/10/chartex" xmlns:cx5="http://schemas.microsoft.com/office/drawing/2016/5/11/chartex" xmlns:cx6="http://schemas.microsoft.com/office/drawing/2016/5/12/chartex" xmlns:cx7="http://schemas.microsoft.com/office/drawing/2016/5/13/chartex" xmlns:cx8="http://schemas.microsoft.com/office/drawing/2016/5/14/chartex" xmlns:mc="http://schemas.openxmlformats.org/markup-compatibility/2006" xmlns:aink="http://schemas.microsoft.com/office/drawing/2016/ink" xmlns:am3d="http://schemas.microsoft.com/office/drawing/2017/model3d" xmlns:o="urn:schemas-microsoft-com:office:office" xmlns:oel="http://schemas.microsoft.com/office/2019/extlst" xmlns:r="http://schemas.openxmlformats.org/officeDocument/2006/relationships" xmlns:m="http://schemas.openxmlformats.org/officeDocument/2006/math" xmlns:v="urn:schemas-microsoft-com:vml" xmlns:wp14="http://schemas.microsoft.com/office/word/2010/wordprocessingDrawing" xmlns:wp="http://schemas.openxmlformats.org/drawingml/2006/wordprocessingDrawing" xmlns:w10="urn:schemas-microsoft-com:office:word" xmlns:w="http://schemas.openxmlformats.org/wordprocessingml/2006/main" xmlns:w14="http://schemas.microsoft.com/office/word/2010/wordml" xmlns:w15="http://schemas.microsoft.com/office/word/2012/wordml" xmlns:w16cex="http://schemas.microsoft.com/office/word/2018/wordml/cex" xmlns:w16cid="http://schemas.microsoft.com/office/word/2016/wordml/cid" xmlns:w16="http://schemas.microsoft.com/office/word/2018/wordml" xmlns:w16sdtdh="http://schemas.microsoft.com/office/word/2020/wordml/sdtdatahash" xmlns:w16se="http://schemas.microsoft.com/office/word/2015/wordml/symex" xmlns:wpg="http://schemas.microsoft.com/office/word/2010/wordprocessingGroup" xmlns:wpi="http://schemas.microsoft.com/office/word/2010/wordprocessingInk" xmlns:wne="http://schemas.microsoft.com/office/word/2006/wordml" xmlns:wps="http://schemas.microsoft.com/office/word/2010/wordprocessingShape" mc:Ignorable="w14 w15 w16se w16cid w16 w16cex w16sdtdh wp14">
   <w:body>
     <w:p>
-      <w:proofErr w:type="spellStart"/>
-      <w:r>
-        <w:t>Beobachtung</w:t>
-      </w:r>
-      <w:proofErr w:type="spellEnd"/>
-      <w:r>
-        <w:t>:</w:t>
+      <w:pPr>
+        <w:rPr>
+          <w:lang w:val="de-DE"/>
+        </w:rPr>
+      </w:pPr>
+      <w:r>
+        <w:rPr>
+          <w:lang w:val="de-DE"/>
+        </w:rPr>
+        <w:t>Beobachtung:</w:t>
       </w:r>
     </w:p>
     <w:p>
@@ -28,119 +31,7 @@
         <w:rPr>
           <w:lang w:val="de-DE"/>
         </w:rPr>
-        <w:t xml:space="preserve">ir </w:t>
-      </w:r>
-      <w:proofErr w:type="gramStart"/>
-      <w:r>
-        <w:rPr>
-          <w:lang w:val="de-DE"/>
-        </w:rPr>
-        <w:t>klar das</w:t>
-      </w:r>
-      <w:proofErr w:type="gramEnd"/>
-      <w:r>
-        <w:rPr>
-          <w:lang w:val="de-DE"/>
-        </w:rPr>
-        <w:t xml:space="preserve"> die vielen 0 werte das lernen </w:t>
-      </w:r>
-      <w:proofErr w:type="spellStart"/>
-      <w:r>
-        <w:rPr>
-          <w:lang w:val="de-DE"/>
-        </w:rPr>
-        <w:t>beinflussen</w:t>
-      </w:r>
-      <w:proofErr w:type="spellEnd"/>
-      <w:r>
-        <w:rPr>
-          <w:lang w:val="de-DE"/>
-        </w:rPr>
-        <w:t xml:space="preserve"> </w:t>
-      </w:r>
-      <w:proofErr w:type="spellStart"/>
-      <w:r>
-        <w:rPr>
-          <w:lang w:val="de-DE"/>
-        </w:rPr>
-        <w:t>desshalb</w:t>
-      </w:r>
-      <w:proofErr w:type="spellEnd"/>
-      <w:r>
-        <w:rPr>
-          <w:lang w:val="de-DE"/>
-        </w:rPr>
-        <w:t xml:space="preserve"> muss das </w:t>
-      </w:r>
-      <w:proofErr w:type="spellStart"/>
-      <w:r>
-        <w:rPr>
-          <w:lang w:val="de-DE"/>
-        </w:rPr>
-        <w:t>problem</w:t>
-      </w:r>
-      <w:proofErr w:type="spellEnd"/>
-      <w:r>
-        <w:rPr>
-          <w:lang w:val="de-DE"/>
-        </w:rPr>
-        <w:t xml:space="preserve"> in </w:t>
-      </w:r>
-      <w:proofErr w:type="spellStart"/>
-      <w:r>
-        <w:rPr>
-          <w:lang w:val="de-DE"/>
-        </w:rPr>
-        <w:t>einzelteile</w:t>
-      </w:r>
-      <w:proofErr w:type="spellEnd"/>
-      <w:r>
-        <w:rPr>
-          <w:lang w:val="de-DE"/>
-        </w:rPr>
-        <w:t xml:space="preserve"> zerteilt werden verschiedene </w:t>
-      </w:r>
-      <w:proofErr w:type="spellStart"/>
-      <w:r>
-        <w:rPr>
-          <w:lang w:val="de-DE"/>
-        </w:rPr>
-        <w:t>intervalle</w:t>
-      </w:r>
-      <w:proofErr w:type="spellEnd"/>
-      <w:r>
-        <w:rPr>
-          <w:lang w:val="de-DE"/>
-        </w:rPr>
-        <w:t xml:space="preserve"> wie </w:t>
-      </w:r>
-      <w:proofErr w:type="spellStart"/>
-      <w:r>
-        <w:rPr>
-          <w:lang w:val="de-DE"/>
-        </w:rPr>
-        <w:t>z.b</w:t>
-      </w:r>
-      <w:proofErr w:type="spellEnd"/>
-      <w:r>
-        <w:rPr>
-          <w:lang w:val="de-DE"/>
-        </w:rPr>
-        <w:t xml:space="preserve"> von 1800 bis 2000 helfen </w:t>
-      </w:r>
-      <w:proofErr w:type="spellStart"/>
-      <w:r>
-        <w:rPr>
-          <w:lang w:val="de-DE"/>
-        </w:rPr>
-        <w:t>vllt</w:t>
-      </w:r>
-      <w:proofErr w:type="spellEnd"/>
-      <w:r>
-        <w:rPr>
-          <w:lang w:val="de-DE"/>
-        </w:rPr>
-        <w:t>.</w:t>
+        <w:t>ir klar das die vielen 0 werte das lernen beinflussen desshalb muss das problem in einzelteile zerteilt werden verschiedene intervalle wie z.b von 1800 bis 2000 helfen vllt.</w:t>
       </w:r>
     </w:p>
     <w:p>
@@ -151,6 +42,7 @@
       </w:pPr>
       <w:r>
         <w:rPr>
+          <w:noProof/>
           <w:lang w:val="de-DE"/>
         </w:rPr>
         <w:drawing>
@@ -169,7 +61,7 @@
                     <pic:cNvPicPr/>
                   </pic:nvPicPr>
                   <pic:blipFill>
-                    <a:blip r:embed="rId4"/>
+                    <a:blip r:embed="rId5"/>
                     <a:stretch>
                       <a:fillRect/>
                     </a:stretch>
@@ -190,6 +82,574 @@
         </w:drawing>
       </w:r>
     </w:p>
+    <w:p>
+      <w:pPr>
+        <w:rPr>
+          <w:lang w:val="de-DE"/>
+        </w:rPr>
+      </w:pPr>
+      <w:r>
+        <w:rPr>
+          <w:lang w:val="de-DE"/>
+        </w:rPr>
+        <w:t>Aproximationen sind um einen Faktor ~10-100</w:t>
+      </w:r>
+      <w:r>
+        <w:rPr>
+          <w:lang w:val="de-DE"/>
+        </w:rPr>
+        <w:t xml:space="preserve">, fehler gefunden sieht nun besser aus außer bei data mit wenig messpunkten 0-10 pro jahr. </w:t>
+      </w:r>
+    </w:p>
+    <w:p>
+      <w:pPr>
+        <w:rPr>
+          <w:lang w:val="de-DE"/>
+        </w:rPr>
+      </w:pPr>
+      <w:r>
+        <w:rPr>
+          <w:lang w:val="de-DE"/>
+        </w:rPr>
+        <w:t>RMSE könnte hier unpraktisch sein. Not sure. Weil einheit übereinstimmt?</w:t>
+      </w:r>
+    </w:p>
+    <w:p>
+      <w:pPr>
+        <w:pStyle w:val="NormalWeb"/>
+        <w:rPr>
+          <w:lang w:val="de-DE"/>
+        </w:rPr>
+      </w:pPr>
+      <w:r>
+        <w:rPr>
+          <w:rFonts w:hAnsi="Symbol"/>
+        </w:rPr>
+        <w:t></w:t>
+      </w:r>
+      <w:r>
+        <w:rPr>
+          <w:lang w:val="de-DE"/>
+        </w:rPr>
+        <w:t xml:space="preserve">  </w:t>
+      </w:r>
+      <w:r>
+        <w:rPr>
+          <w:rStyle w:val="Strong"/>
+          <w:lang w:val="de-DE"/>
+        </w:rPr>
+        <w:t>Mean Squared Error (MSE):</w:t>
+      </w:r>
+      <w:r>
+        <w:rPr>
+          <w:lang w:val="de-DE"/>
+        </w:rPr>
+        <w:t xml:space="preserve"> Das MSE ist eine Metrik, die die durchschnittliche quadratische Abweichung zwischen den vorhergesagten und den tatsächlichen Werten angibt. Es wird berechnet, indem der durchschnittliche quadratische Unterschied zwischen jeder Vorhersage und dem tatsächlichen Wert im Testdatensatz ermittelt wird. Die Formel für MSE lautet:</w:t>
+      </w:r>
+    </w:p>
+    <w:p>
+      <w:pPr>
+        <w:pStyle w:val="NormalWeb"/>
+        <w:rPr>
+          <w:lang w:val="de-DE"/>
+        </w:rPr>
+      </w:pPr>
+      <w:r>
+        <w:rPr>
+          <w:rStyle w:val="katex-mathml"/>
+          <w:lang w:val="de-DE"/>
+        </w:rPr>
+        <w:t>MSE=1n∑i=1n(yi−y^i)2</w:t>
+      </w:r>
+      <w:r>
+        <w:rPr>
+          <w:rStyle w:val="mord"/>
+          <w:lang w:val="de-DE"/>
+        </w:rPr>
+        <w:t>MSE</w:t>
+      </w:r>
+      <w:r>
+        <w:rPr>
+          <w:rStyle w:val="mrel"/>
+          <w:lang w:val="de-DE"/>
+        </w:rPr>
+        <w:t>=</w:t>
+      </w:r>
+      <w:r>
+        <w:rPr>
+          <w:rStyle w:val="mord"/>
+          <w:lang w:val="de-DE"/>
+        </w:rPr>
+        <w:t>n1</w:t>
+      </w:r>
+      <w:r>
+        <w:rPr>
+          <w:rStyle w:val="vlist-s"/>
+          <w:lang w:val="de-DE"/>
+        </w:rPr>
+        <w:t>​</w:t>
+      </w:r>
+      <w:r>
+        <w:rPr>
+          <w:rStyle w:val="mop"/>
+          <w:lang w:val="de-DE"/>
+        </w:rPr>
+        <w:t>∑</w:t>
+      </w:r>
+      <w:r>
+        <w:rPr>
+          <w:rStyle w:val="mord"/>
+          <w:lang w:val="de-DE"/>
+        </w:rPr>
+        <w:t>i</w:t>
+      </w:r>
+      <w:r>
+        <w:rPr>
+          <w:rStyle w:val="mrel"/>
+          <w:lang w:val="de-DE"/>
+        </w:rPr>
+        <w:t>=</w:t>
+      </w:r>
+      <w:r>
+        <w:rPr>
+          <w:rStyle w:val="mord"/>
+          <w:lang w:val="de-DE"/>
+        </w:rPr>
+        <w:t>1n</w:t>
+      </w:r>
+      <w:r>
+        <w:rPr>
+          <w:rStyle w:val="vlist-s"/>
+          <w:lang w:val="de-DE"/>
+        </w:rPr>
+        <w:t>​</w:t>
+      </w:r>
+      <w:r>
+        <w:rPr>
+          <w:rStyle w:val="mopen"/>
+          <w:lang w:val="de-DE"/>
+        </w:rPr>
+        <w:t>(</w:t>
+      </w:r>
+      <w:r>
+        <w:rPr>
+          <w:rStyle w:val="mord"/>
+          <w:lang w:val="de-DE"/>
+        </w:rPr>
+        <w:t>yi</w:t>
+      </w:r>
+      <w:r>
+        <w:rPr>
+          <w:rStyle w:val="vlist-s"/>
+          <w:lang w:val="de-DE"/>
+        </w:rPr>
+        <w:t>​</w:t>
+      </w:r>
+      <w:r>
+        <w:rPr>
+          <w:rStyle w:val="mbin"/>
+          <w:lang w:val="de-DE"/>
+        </w:rPr>
+        <w:t>−</w:t>
+      </w:r>
+      <w:r>
+        <w:rPr>
+          <w:rStyle w:val="mord"/>
+          <w:lang w:val="de-DE"/>
+        </w:rPr>
+        <w:t>y^</w:t>
+      </w:r>
+      <w:r>
+        <w:rPr>
+          <w:rStyle w:val="vlist-s"/>
+          <w:lang w:val="de-DE"/>
+        </w:rPr>
+        <w:t>​</w:t>
+      </w:r>
+      <w:r>
+        <w:rPr>
+          <w:rStyle w:val="mord"/>
+          <w:lang w:val="de-DE"/>
+        </w:rPr>
+        <w:t>i</w:t>
+      </w:r>
+      <w:r>
+        <w:rPr>
+          <w:rStyle w:val="vlist-s"/>
+          <w:lang w:val="de-DE"/>
+        </w:rPr>
+        <w:t>​</w:t>
+      </w:r>
+      <w:r>
+        <w:rPr>
+          <w:rStyle w:val="mclose"/>
+          <w:lang w:val="de-DE"/>
+        </w:rPr>
+        <w:t>)</w:t>
+      </w:r>
+      <w:r>
+        <w:rPr>
+          <w:rStyle w:val="mord"/>
+          <w:lang w:val="de-DE"/>
+        </w:rPr>
+        <w:t>2</w:t>
+      </w:r>
+    </w:p>
+    <w:p>
+      <w:pPr>
+        <w:pStyle w:val="NormalWeb"/>
+        <w:rPr>
+          <w:lang w:val="de-DE"/>
+        </w:rPr>
+      </w:pPr>
+      <w:r>
+        <w:rPr>
+          <w:lang w:val="de-DE"/>
+        </w:rPr>
+        <w:t xml:space="preserve">Hierbei stehen </w:t>
+      </w:r>
+      <w:r>
+        <w:rPr>
+          <w:rStyle w:val="katex-mathml"/>
+          <w:lang w:val="de-DE"/>
+        </w:rPr>
+        <w:t>yi</w:t>
+      </w:r>
+      <w:r>
+        <w:rPr>
+          <w:rStyle w:val="mord"/>
+          <w:lang w:val="de-DE"/>
+        </w:rPr>
+        <w:t>yi</w:t>
+      </w:r>
+      <w:r>
+        <w:rPr>
+          <w:rStyle w:val="vlist-s"/>
+          <w:lang w:val="de-DE"/>
+        </w:rPr>
+        <w:t>​</w:t>
+      </w:r>
+      <w:r>
+        <w:rPr>
+          <w:lang w:val="de-DE"/>
+        </w:rPr>
+        <w:t xml:space="preserve"> für die tatsächlichen Werte, </w:t>
+      </w:r>
+      <w:r>
+        <w:rPr>
+          <w:rStyle w:val="katex-mathml"/>
+          <w:lang w:val="de-DE"/>
+        </w:rPr>
+        <w:t>y^i</w:t>
+      </w:r>
+      <w:r>
+        <w:rPr>
+          <w:rStyle w:val="mord"/>
+          <w:lang w:val="de-DE"/>
+        </w:rPr>
+        <w:t>y^</w:t>
+      </w:r>
+      <w:r>
+        <w:rPr>
+          <w:rStyle w:val="vlist-s"/>
+          <w:lang w:val="de-DE"/>
+        </w:rPr>
+        <w:t>​</w:t>
+      </w:r>
+      <w:r>
+        <w:rPr>
+          <w:rStyle w:val="mord"/>
+          <w:lang w:val="de-DE"/>
+        </w:rPr>
+        <w:t>i</w:t>
+      </w:r>
+      <w:r>
+        <w:rPr>
+          <w:rStyle w:val="vlist-s"/>
+          <w:lang w:val="de-DE"/>
+        </w:rPr>
+        <w:t>​</w:t>
+      </w:r>
+      <w:r>
+        <w:rPr>
+          <w:lang w:val="de-DE"/>
+        </w:rPr>
+        <w:t xml:space="preserve"> für die vorhergesagten Werte und </w:t>
+      </w:r>
+      <w:r>
+        <w:rPr>
+          <w:rStyle w:val="katex-mathml"/>
+          <w:lang w:val="de-DE"/>
+        </w:rPr>
+        <w:t>n</w:t>
+      </w:r>
+      <w:r>
+        <w:rPr>
+          <w:rStyle w:val="mord"/>
+          <w:lang w:val="de-DE"/>
+        </w:rPr>
+        <w:t>n</w:t>
+      </w:r>
+      <w:r>
+        <w:rPr>
+          <w:lang w:val="de-DE"/>
+        </w:rPr>
+        <w:t xml:space="preserve"> für die Anzahl der Datenpunkte.</w:t>
+      </w:r>
+    </w:p>
+    <w:p>
+      <w:pPr>
+        <w:pStyle w:val="NormalWeb"/>
+        <w:rPr>
+          <w:lang w:val="de-DE"/>
+        </w:rPr>
+      </w:pPr>
+      <w:r>
+        <w:rPr>
+          <w:lang w:val="de-DE"/>
+        </w:rPr>
+        <w:t>Eine größere MSE-Zahl bedeutet, dass das Modell größere Fehler in den Vorhersagen hat, wohingegen eine kleinere Zahl darauf hinweist, dass das Modell besser ist.</w:t>
+      </w:r>
+    </w:p>
+    <w:p>
+      <w:pPr>
+        <w:pStyle w:val="NormalWeb"/>
+        <w:rPr>
+          <w:lang w:val="de-DE"/>
+        </w:rPr>
+      </w:pPr>
+      <w:r>
+        <w:rPr>
+          <w:rFonts w:hAnsi="Symbol"/>
+        </w:rPr>
+        <w:t></w:t>
+      </w:r>
+      <w:r>
+        <w:rPr>
+          <w:lang w:val="de-DE"/>
+        </w:rPr>
+        <w:t xml:space="preserve">  </w:t>
+      </w:r>
+      <w:r>
+        <w:rPr>
+          <w:rStyle w:val="Strong"/>
+          <w:lang w:val="de-DE"/>
+        </w:rPr>
+        <w:t>Root Mean Squared Error (RMSE):</w:t>
+      </w:r>
+      <w:r>
+        <w:rPr>
+          <w:lang w:val="de-DE"/>
+        </w:rPr>
+        <w:t xml:space="preserve"> Das RMSE ist die Quadratwurzel des MSE und wird häufig verwendet, um die Fehler des Modells in derselben Einheit wie die Zielvariable zu interpretieren. Im Wesentlichen ist es eine Anpassung des MSE, um die Einheit des ursprünglichen Outputs beizubehalten. Die Formel für RMSE lautet:</w:t>
+      </w:r>
+    </w:p>
+    <w:p>
+      <w:pPr>
+        <w:pStyle w:val="NormalWeb"/>
+        <w:rPr>
+          <w:lang w:val="de-DE"/>
+        </w:rPr>
+      </w:pPr>
+      <w:r>
+        <w:rPr>
+          <w:rStyle w:val="katex-mathml"/>
+          <w:lang w:val="de-DE"/>
+        </w:rPr>
+        <w:lastRenderedPageBreak/>
+        <w:t>RMSE=1n∑i=1n(yi−y^i)2</w:t>
+      </w:r>
+      <w:r>
+        <w:rPr>
+          <w:rStyle w:val="mord"/>
+          <w:lang w:val="de-DE"/>
+        </w:rPr>
+        <w:t>RMSE</w:t>
+      </w:r>
+      <w:r>
+        <w:rPr>
+          <w:rStyle w:val="mrel"/>
+          <w:lang w:val="de-DE"/>
+        </w:rPr>
+        <w:t>=</w:t>
+      </w:r>
+      <w:r>
+        <w:rPr>
+          <w:rStyle w:val="mord"/>
+          <w:lang w:val="de-DE"/>
+        </w:rPr>
+        <w:t>n1</w:t>
+      </w:r>
+      <w:r>
+        <w:rPr>
+          <w:rStyle w:val="vlist-s"/>
+          <w:lang w:val="de-DE"/>
+        </w:rPr>
+        <w:t>​</w:t>
+      </w:r>
+      <w:r>
+        <w:rPr>
+          <w:rStyle w:val="mop"/>
+          <w:lang w:val="de-DE"/>
+        </w:rPr>
+        <w:t>∑</w:t>
+      </w:r>
+      <w:r>
+        <w:rPr>
+          <w:rStyle w:val="mord"/>
+          <w:lang w:val="de-DE"/>
+        </w:rPr>
+        <w:t>i</w:t>
+      </w:r>
+      <w:r>
+        <w:rPr>
+          <w:rStyle w:val="mrel"/>
+          <w:lang w:val="de-DE"/>
+        </w:rPr>
+        <w:t>=</w:t>
+      </w:r>
+      <w:r>
+        <w:rPr>
+          <w:rStyle w:val="mord"/>
+          <w:lang w:val="de-DE"/>
+        </w:rPr>
+        <w:t>1n</w:t>
+      </w:r>
+      <w:r>
+        <w:rPr>
+          <w:rStyle w:val="vlist-s"/>
+          <w:lang w:val="de-DE"/>
+        </w:rPr>
+        <w:t>​</w:t>
+      </w:r>
+      <w:r>
+        <w:rPr>
+          <w:rStyle w:val="mopen"/>
+          <w:lang w:val="de-DE"/>
+        </w:rPr>
+        <w:t>(</w:t>
+      </w:r>
+      <w:r>
+        <w:rPr>
+          <w:rStyle w:val="mord"/>
+          <w:lang w:val="de-DE"/>
+        </w:rPr>
+        <w:t>yi</w:t>
+      </w:r>
+      <w:r>
+        <w:rPr>
+          <w:rStyle w:val="vlist-s"/>
+          <w:lang w:val="de-DE"/>
+        </w:rPr>
+        <w:t>​</w:t>
+      </w:r>
+      <w:r>
+        <w:rPr>
+          <w:rStyle w:val="mbin"/>
+          <w:lang w:val="de-DE"/>
+        </w:rPr>
+        <w:t>−</w:t>
+      </w:r>
+      <w:r>
+        <w:rPr>
+          <w:rStyle w:val="mord"/>
+          <w:lang w:val="de-DE"/>
+        </w:rPr>
+        <w:t>y^</w:t>
+      </w:r>
+      <w:r>
+        <w:rPr>
+          <w:rStyle w:val="vlist-s"/>
+          <w:lang w:val="de-DE"/>
+        </w:rPr>
+        <w:t>​</w:t>
+      </w:r>
+      <w:r>
+        <w:rPr>
+          <w:rStyle w:val="mord"/>
+          <w:lang w:val="de-DE"/>
+        </w:rPr>
+        <w:t>i</w:t>
+      </w:r>
+      <w:r>
+        <w:rPr>
+          <w:rStyle w:val="vlist-s"/>
+          <w:lang w:val="de-DE"/>
+        </w:rPr>
+        <w:t>​</w:t>
+      </w:r>
+      <w:r>
+        <w:rPr>
+          <w:rStyle w:val="mclose"/>
+          <w:lang w:val="de-DE"/>
+        </w:rPr>
+        <w:t>)</w:t>
+      </w:r>
+      <w:r>
+        <w:rPr>
+          <w:rStyle w:val="mord"/>
+          <w:lang w:val="de-DE"/>
+        </w:rPr>
+        <w:t>2</w:t>
+      </w:r>
+    </w:p>
+    <w:p>
+      <w:pPr>
+        <w:pStyle w:val="NormalWeb"/>
+        <w:numPr>
+          <w:ilvl w:val="0"/>
+          <w:numId w:val="2"/>
+        </w:numPr>
+      </w:pPr>
+      <w:r>
+        <w:rPr>
+          <w:rStyle w:val="vlist-s"/>
+        </w:rPr>
+        <w:t>​</w:t>
+      </w:r>
+    </w:p>
+    <w:p>
+      <w:pPr>
+        <w:pStyle w:val="NormalWeb"/>
+        <w:ind w:left="720"/>
+        <w:rPr>
+          <w:lang w:val="de-DE"/>
+        </w:rPr>
+      </w:pPr>
+      <w:r>
+        <w:rPr>
+          <w:lang w:val="de-DE"/>
+        </w:rPr>
+        <w:t>Da RMSE die Wurzel des MSE ist, gibt es eine direkte Interpretation in den Einheiten der Zielvariable. Ein niedrigeres RMSE deutet darauf hin, dass das Modell besser in der Vorhersage der Zielvariable ist.</w:t>
+      </w:r>
+    </w:p>
+    <w:p>
+      <w:pPr>
+        <w:pStyle w:val="NormalWeb"/>
+        <w:rPr>
+          <w:lang w:val="de-DE"/>
+        </w:rPr>
+      </w:pPr>
+      <w:r>
+        <w:rPr>
+          <w:lang w:val="de-DE"/>
+        </w:rPr>
+        <w:t>Im Wesentlichen ist der Hauptunterschied zwischen RMSE und MSE die Präsenz der Wurzel in der Formel. RMSE ist die Wurzel des MSE und wird häufig bevorzugt, wenn eine Interpretation der Fehler in der ursprünglichen Einheit der Zielvariable erforderlich ist. Beide Metriken sind nützlich, um die Genauigkeit und Leistung von Regressionsmodellen zu bewerten, wobei niedrigere Werte auf ein besseres Modell hinweisen.</w:t>
+      </w:r>
+    </w:p>
+    <w:p>
+      <w:pPr>
+        <w:rPr>
+          <w:lang w:val="de-DE"/>
+        </w:rPr>
+      </w:pPr>
+      <w:r>
+        <w:rPr>
+          <w:lang w:val="de-DE"/>
+        </w:rPr>
+        <w:t>MSE könnte besser sein weil Einheit einen Einfluss auf die genauigkeit der Approximation hat MSE vllt nicht</w:t>
+      </w:r>
+    </w:p>
     <w:sectPr>
       <w:pgSz w:w="11906" w:h="16838"/>
       <w:pgMar w:top="1417" w:right="1417" w:bottom="1134" w:left="1417" w:header="708" w:footer="708" w:gutter="0"/>
@@ -198,6 +658,246 @@
     </w:sectPr>
   </w:body>
 </w:document>
+</file>
+
+<file path=word/numbering.xml><?xml version="1.0" encoding="utf-8"?>
+<w:numbering xmlns:wpc="http://schemas.microsoft.com/office/word/2010/wordprocessingCanvas" xmlns:cx="http://schemas.microsoft.com/office/drawing/2014/chartex" xmlns:cx1="http://schemas.microsoft.com/office/drawing/2015/9/8/chartex" xmlns:cx2="http://schemas.microsoft.com/office/drawing/2015/10/21/chartex" xmlns:cx3="http://schemas.microsoft.com/office/drawing/2016/5/9/chartex" xmlns:cx4="http://schemas.microsoft.com/office/drawing/2016/5/10/chartex" xmlns:cx5="http://schemas.microsoft.com/office/drawing/2016/5/11/chartex" xmlns:cx6="http://schemas.microsoft.com/office/drawing/2016/5/12/chartex" xmlns:cx7="http://schemas.microsoft.com/office/drawing/2016/5/13/chartex" xmlns:cx8="http://schemas.microsoft.com/office/drawing/2016/5/14/chartex" xmlns:mc="http://schemas.openxmlformats.org/markup-compatibility/2006" xmlns:aink="http://schemas.microsoft.com/office/drawing/2016/ink" xmlns:am3d="http://schemas.microsoft.com/office/drawing/2017/model3d" xmlns:o="urn:schemas-microsoft-com:office:office" xmlns:oel="http://schemas.microsoft.com/office/2019/extlst" xmlns:r="http://schemas.openxmlformats.org/officeDocument/2006/relationships" xmlns:m="http://schemas.openxmlformats.org/officeDocument/2006/math" xmlns:v="urn:schemas-microsoft-com:vml" xmlns:wp14="http://schemas.microsoft.com/office/word/2010/wordprocessingDrawing" xmlns:wp="http://schemas.openxmlformats.org/drawingml/2006/wordprocessingDrawing" xmlns:w10="urn:schemas-microsoft-com:office:word" xmlns:w="http://schemas.openxmlformats.org/wordprocessingml/2006/main" xmlns:w14="http://schemas.microsoft.com/office/word/2010/wordml" xmlns:w15="http://schemas.microsoft.com/office/word/2012/wordml" xmlns:w16cex="http://schemas.microsoft.com/office/word/2018/wordml/cex" xmlns:w16cid="http://schemas.microsoft.com/office/word/2016/wordml/cid" xmlns:w16="http://schemas.microsoft.com/office/word/2018/wordml" xmlns:w16sdtdh="http://schemas.microsoft.com/office/word/2020/wordml/sdtdatahash" xmlns:w16se="http://schemas.microsoft.com/office/word/2015/wordml/symex" xmlns:wpg="http://schemas.microsoft.com/office/word/2010/wordprocessingGroup" xmlns:wpi="http://schemas.microsoft.com/office/word/2010/wordprocessingInk" xmlns:wne="http://schemas.microsoft.com/office/word/2006/wordml" xmlns:wps="http://schemas.microsoft.com/office/word/2010/wordprocessingShape" mc:Ignorable="w14 w15 w16se w16cid w16 w16cex w16sdtdh wp14">
+  <w:abstractNum w:abstractNumId="0" w15:restartNumberingAfterBreak="0">
+    <w:nsid w:val="14E30A0D"/>
+    <w:multiLevelType w:val="multilevel"/>
+    <w:tmpl w:val="A072B516"/>
+    <w:lvl w:ilvl="0">
+      <w:start w:val="1"/>
+      <w:numFmt w:val="decimal"/>
+      <w:lvlText w:val="%1."/>
+      <w:lvlJc w:val="left"/>
+      <w:pPr>
+        <w:tabs>
+          <w:tab w:val="num" w:pos="720"/>
+        </w:tabs>
+        <w:ind w:left="720" w:hanging="360"/>
+      </w:pPr>
+    </w:lvl>
+    <w:lvl w:ilvl="1" w:tentative="1">
+      <w:start w:val="1"/>
+      <w:numFmt w:val="decimal"/>
+      <w:lvlText w:val="%2."/>
+      <w:lvlJc w:val="left"/>
+      <w:pPr>
+        <w:tabs>
+          <w:tab w:val="num" w:pos="1440"/>
+        </w:tabs>
+        <w:ind w:left="1440" w:hanging="360"/>
+      </w:pPr>
+    </w:lvl>
+    <w:lvl w:ilvl="2" w:tentative="1">
+      <w:start w:val="1"/>
+      <w:numFmt w:val="decimal"/>
+      <w:lvlText w:val="%3."/>
+      <w:lvlJc w:val="left"/>
+      <w:pPr>
+        <w:tabs>
+          <w:tab w:val="num" w:pos="2160"/>
+        </w:tabs>
+        <w:ind w:left="2160" w:hanging="360"/>
+      </w:pPr>
+    </w:lvl>
+    <w:lvl w:ilvl="3" w:tentative="1">
+      <w:start w:val="1"/>
+      <w:numFmt w:val="decimal"/>
+      <w:lvlText w:val="%4."/>
+      <w:lvlJc w:val="left"/>
+      <w:pPr>
+        <w:tabs>
+          <w:tab w:val="num" w:pos="2880"/>
+        </w:tabs>
+        <w:ind w:left="2880" w:hanging="360"/>
+      </w:pPr>
+    </w:lvl>
+    <w:lvl w:ilvl="4" w:tentative="1">
+      <w:start w:val="1"/>
+      <w:numFmt w:val="decimal"/>
+      <w:lvlText w:val="%5."/>
+      <w:lvlJc w:val="left"/>
+      <w:pPr>
+        <w:tabs>
+          <w:tab w:val="num" w:pos="3600"/>
+        </w:tabs>
+        <w:ind w:left="3600" w:hanging="360"/>
+      </w:pPr>
+    </w:lvl>
+    <w:lvl w:ilvl="5" w:tentative="1">
+      <w:start w:val="1"/>
+      <w:numFmt w:val="decimal"/>
+      <w:lvlText w:val="%6."/>
+      <w:lvlJc w:val="left"/>
+      <w:pPr>
+        <w:tabs>
+          <w:tab w:val="num" w:pos="4320"/>
+        </w:tabs>
+        <w:ind w:left="4320" w:hanging="360"/>
+      </w:pPr>
+    </w:lvl>
+    <w:lvl w:ilvl="6" w:tentative="1">
+      <w:start w:val="1"/>
+      <w:numFmt w:val="decimal"/>
+      <w:lvlText w:val="%7."/>
+      <w:lvlJc w:val="left"/>
+      <w:pPr>
+        <w:tabs>
+          <w:tab w:val="num" w:pos="5040"/>
+        </w:tabs>
+        <w:ind w:left="5040" w:hanging="360"/>
+      </w:pPr>
+    </w:lvl>
+    <w:lvl w:ilvl="7" w:tentative="1">
+      <w:start w:val="1"/>
+      <w:numFmt w:val="decimal"/>
+      <w:lvlText w:val="%8."/>
+      <w:lvlJc w:val="left"/>
+      <w:pPr>
+        <w:tabs>
+          <w:tab w:val="num" w:pos="5760"/>
+        </w:tabs>
+        <w:ind w:left="5760" w:hanging="360"/>
+      </w:pPr>
+    </w:lvl>
+    <w:lvl w:ilvl="8" w:tentative="1">
+      <w:start w:val="1"/>
+      <w:numFmt w:val="decimal"/>
+      <w:lvlText w:val="%9."/>
+      <w:lvlJc w:val="left"/>
+      <w:pPr>
+        <w:tabs>
+          <w:tab w:val="num" w:pos="6480"/>
+        </w:tabs>
+        <w:ind w:left="6480" w:hanging="360"/>
+      </w:pPr>
+    </w:lvl>
+  </w:abstractNum>
+  <w:abstractNum w:abstractNumId="1" w15:restartNumberingAfterBreak="0">
+    <w:nsid w:val="3E1F71BB"/>
+    <w:multiLevelType w:val="multilevel"/>
+    <w:tmpl w:val="A072B516"/>
+    <w:lvl w:ilvl="0">
+      <w:start w:val="1"/>
+      <w:numFmt w:val="decimal"/>
+      <w:lvlText w:val="%1."/>
+      <w:lvlJc w:val="left"/>
+      <w:pPr>
+        <w:tabs>
+          <w:tab w:val="num" w:pos="720"/>
+        </w:tabs>
+        <w:ind w:left="720" w:hanging="360"/>
+      </w:pPr>
+    </w:lvl>
+    <w:lvl w:ilvl="1" w:tentative="1">
+      <w:start w:val="1"/>
+      <w:numFmt w:val="decimal"/>
+      <w:lvlText w:val="%2."/>
+      <w:lvlJc w:val="left"/>
+      <w:pPr>
+        <w:tabs>
+          <w:tab w:val="num" w:pos="1440"/>
+        </w:tabs>
+        <w:ind w:left="1440" w:hanging="360"/>
+      </w:pPr>
+    </w:lvl>
+    <w:lvl w:ilvl="2" w:tentative="1">
+      <w:start w:val="1"/>
+      <w:numFmt w:val="decimal"/>
+      <w:lvlText w:val="%3."/>
+      <w:lvlJc w:val="left"/>
+      <w:pPr>
+        <w:tabs>
+          <w:tab w:val="num" w:pos="2160"/>
+        </w:tabs>
+        <w:ind w:left="2160" w:hanging="360"/>
+      </w:pPr>
+    </w:lvl>
+    <w:lvl w:ilvl="3" w:tentative="1">
+      <w:start w:val="1"/>
+      <w:numFmt w:val="decimal"/>
+      <w:lvlText w:val="%4."/>
+      <w:lvlJc w:val="left"/>
+      <w:pPr>
+        <w:tabs>
+          <w:tab w:val="num" w:pos="2880"/>
+        </w:tabs>
+        <w:ind w:left="2880" w:hanging="360"/>
+      </w:pPr>
+    </w:lvl>
+    <w:lvl w:ilvl="4" w:tentative="1">
+      <w:start w:val="1"/>
+      <w:numFmt w:val="decimal"/>
+      <w:lvlText w:val="%5."/>
+      <w:lvlJc w:val="left"/>
+      <w:pPr>
+        <w:tabs>
+          <w:tab w:val="num" w:pos="3600"/>
+        </w:tabs>
+        <w:ind w:left="3600" w:hanging="360"/>
+      </w:pPr>
+    </w:lvl>
+    <w:lvl w:ilvl="5" w:tentative="1">
+      <w:start w:val="1"/>
+      <w:numFmt w:val="decimal"/>
+      <w:lvlText w:val="%6."/>
+      <w:lvlJc w:val="left"/>
+      <w:pPr>
+        <w:tabs>
+          <w:tab w:val="num" w:pos="4320"/>
+        </w:tabs>
+        <w:ind w:left="4320" w:hanging="360"/>
+      </w:pPr>
+    </w:lvl>
+    <w:lvl w:ilvl="6" w:tentative="1">
+      <w:start w:val="1"/>
+      <w:numFmt w:val="decimal"/>
+      <w:lvlText w:val="%7."/>
+      <w:lvlJc w:val="left"/>
+      <w:pPr>
+        <w:tabs>
+          <w:tab w:val="num" w:pos="5040"/>
+        </w:tabs>
+        <w:ind w:left="5040" w:hanging="360"/>
+      </w:pPr>
+    </w:lvl>
+    <w:lvl w:ilvl="7" w:tentative="1">
+      <w:start w:val="1"/>
+      <w:numFmt w:val="decimal"/>
+      <w:lvlText w:val="%8."/>
+      <w:lvlJc w:val="left"/>
+      <w:pPr>
+        <w:tabs>
+          <w:tab w:val="num" w:pos="5760"/>
+        </w:tabs>
+        <w:ind w:left="5760" w:hanging="360"/>
+      </w:pPr>
+    </w:lvl>
+    <w:lvl w:ilvl="8" w:tentative="1">
+      <w:start w:val="1"/>
+      <w:numFmt w:val="decimal"/>
+      <w:lvlText w:val="%9."/>
+      <w:lvlJc w:val="left"/>
+      <w:pPr>
+        <w:tabs>
+          <w:tab w:val="num" w:pos="6480"/>
+        </w:tabs>
+        <w:ind w:left="6480" w:hanging="360"/>
+      </w:pPr>
+    </w:lvl>
+  </w:abstractNum>
+  <w:num w:numId="1" w16cid:durableId="1113209539">
+    <w:abstractNumId w:val="0"/>
+    <w:lvlOverride w:ilvl="0">
+      <w:startOverride w:val="2"/>
+    </w:lvlOverride>
+  </w:num>
+  <w:num w:numId="2" w16cid:durableId="1752660042">
+    <w:abstractNumId w:val="1"/>
+  </w:num>
+</w:numbering>
 </file>
 
 <file path=word/styles.xml><?xml version="1.0" encoding="utf-8"?>
@@ -626,6 +1326,73 @@
     <w:semiHidden/>
     <w:unhideWhenUsed/>
   </w:style>
+  <w:style w:type="paragraph" w:styleId="NormalWeb">
+    <w:name w:val="Normal (Web)"/>
+    <w:basedOn w:val="Normal"/>
+    <w:uiPriority w:val="99"/>
+    <w:semiHidden/>
+    <w:unhideWhenUsed/>
+    <w:rsid w:val="0044475A"/>
+    <w:pPr>
+      <w:spacing w:before="100" w:beforeAutospacing="1" w:after="100" w:afterAutospacing="1" w:line="240" w:lineRule="auto"/>
+    </w:pPr>
+    <w:rPr>
+      <w:rFonts w:ascii="Times New Roman" w:eastAsia="Times New Roman" w:hAnsi="Times New Roman" w:cs="Times New Roman"/>
+      <w:sz w:val="24"/>
+      <w:szCs w:val="24"/>
+    </w:rPr>
+  </w:style>
+  <w:style w:type="character" w:styleId="Strong">
+    <w:name w:val="Strong"/>
+    <w:basedOn w:val="DefaultParagraphFont"/>
+    <w:uiPriority w:val="22"/>
+    <w:qFormat/>
+    <w:rsid w:val="0044475A"/>
+    <w:rPr>
+      <w:b/>
+      <w:bCs/>
+    </w:rPr>
+  </w:style>
+  <w:style w:type="character" w:customStyle="1" w:styleId="katex-mathml">
+    <w:name w:val="katex-mathml"/>
+    <w:basedOn w:val="DefaultParagraphFont"/>
+    <w:rsid w:val="0044475A"/>
+  </w:style>
+  <w:style w:type="character" w:customStyle="1" w:styleId="mord">
+    <w:name w:val="mord"/>
+    <w:basedOn w:val="DefaultParagraphFont"/>
+    <w:rsid w:val="0044475A"/>
+  </w:style>
+  <w:style w:type="character" w:customStyle="1" w:styleId="mrel">
+    <w:name w:val="mrel"/>
+    <w:basedOn w:val="DefaultParagraphFont"/>
+    <w:rsid w:val="0044475A"/>
+  </w:style>
+  <w:style w:type="character" w:customStyle="1" w:styleId="mopen">
+    <w:name w:val="mopen"/>
+    <w:basedOn w:val="DefaultParagraphFont"/>
+    <w:rsid w:val="0044475A"/>
+  </w:style>
+  <w:style w:type="character" w:customStyle="1" w:styleId="vlist-s">
+    <w:name w:val="vlist-s"/>
+    <w:basedOn w:val="DefaultParagraphFont"/>
+    <w:rsid w:val="0044475A"/>
+  </w:style>
+  <w:style w:type="character" w:customStyle="1" w:styleId="mclose">
+    <w:name w:val="mclose"/>
+    <w:basedOn w:val="DefaultParagraphFont"/>
+    <w:rsid w:val="0044475A"/>
+  </w:style>
+  <w:style w:type="character" w:customStyle="1" w:styleId="mop">
+    <w:name w:val="mop"/>
+    <w:basedOn w:val="DefaultParagraphFont"/>
+    <w:rsid w:val="0044475A"/>
+  </w:style>
+  <w:style w:type="character" w:customStyle="1" w:styleId="mbin">
+    <w:name w:val="mbin"/>
+    <w:basedOn w:val="DefaultParagraphFont"/>
+    <w:rsid w:val="0044475A"/>
+  </w:style>
 </w:styles>
 </file>
 

</xml_diff>

<commit_message>
beobachtungen und sorted vs ordered
</commit_message>
<xml_diff>
--- a/Dok/Beobachtung.docx
+++ b/Dok/Beobachtung.docx
@@ -31,7 +31,147 @@
         <w:rPr>
           <w:lang w:val="de-DE"/>
         </w:rPr>
-        <w:t>ir klar das die vielen 0 werte das lernen beinflussen desshalb muss das problem in einzelteile zerteilt werden verschiedene intervalle wie z.b von 1800 bis 2000 helfen vllt.</w:t>
+        <w:t xml:space="preserve">ir </w:t>
+      </w:r>
+      <w:proofErr w:type="gramStart"/>
+      <w:r>
+        <w:rPr>
+          <w:lang w:val="de-DE"/>
+        </w:rPr>
+        <w:t>klar das</w:t>
+      </w:r>
+      <w:proofErr w:type="gramEnd"/>
+      <w:r>
+        <w:rPr>
+          <w:lang w:val="de-DE"/>
+        </w:rPr>
+        <w:t xml:space="preserve"> die vielen 0 </w:t>
+      </w:r>
+      <w:proofErr w:type="spellStart"/>
+      <w:r>
+        <w:rPr>
+          <w:lang w:val="de-DE"/>
+        </w:rPr>
+        <w:t>werte</w:t>
+      </w:r>
+      <w:proofErr w:type="spellEnd"/>
+      <w:r>
+        <w:rPr>
+          <w:lang w:val="de-DE"/>
+        </w:rPr>
+        <w:t xml:space="preserve"> das </w:t>
+      </w:r>
+      <w:proofErr w:type="spellStart"/>
+      <w:r>
+        <w:rPr>
+          <w:lang w:val="de-DE"/>
+        </w:rPr>
+        <w:t>lernen</w:t>
+      </w:r>
+      <w:proofErr w:type="spellEnd"/>
+      <w:r>
+        <w:rPr>
+          <w:lang w:val="de-DE"/>
+        </w:rPr>
+        <w:t xml:space="preserve"> </w:t>
+      </w:r>
+      <w:proofErr w:type="spellStart"/>
+      <w:r>
+        <w:rPr>
+          <w:lang w:val="de-DE"/>
+        </w:rPr>
+        <w:t>beinflussen</w:t>
+      </w:r>
+      <w:proofErr w:type="spellEnd"/>
+      <w:r>
+        <w:rPr>
+          <w:lang w:val="de-DE"/>
+        </w:rPr>
+        <w:t xml:space="preserve"> </w:t>
+      </w:r>
+      <w:proofErr w:type="spellStart"/>
+      <w:r>
+        <w:rPr>
+          <w:lang w:val="de-DE"/>
+        </w:rPr>
+        <w:t>desshalb</w:t>
+      </w:r>
+      <w:proofErr w:type="spellEnd"/>
+      <w:r>
+        <w:rPr>
+          <w:lang w:val="de-DE"/>
+        </w:rPr>
+        <w:t xml:space="preserve"> muss das </w:t>
+      </w:r>
+      <w:proofErr w:type="spellStart"/>
+      <w:r>
+        <w:rPr>
+          <w:lang w:val="de-DE"/>
+        </w:rPr>
+        <w:t>problem</w:t>
+      </w:r>
+      <w:proofErr w:type="spellEnd"/>
+      <w:r>
+        <w:rPr>
+          <w:lang w:val="de-DE"/>
+        </w:rPr>
+        <w:t xml:space="preserve"> in </w:t>
+      </w:r>
+      <w:proofErr w:type="spellStart"/>
+      <w:r>
+        <w:rPr>
+          <w:lang w:val="de-DE"/>
+        </w:rPr>
+        <w:t>einzelteile</w:t>
+      </w:r>
+      <w:proofErr w:type="spellEnd"/>
+      <w:r>
+        <w:rPr>
+          <w:lang w:val="de-DE"/>
+        </w:rPr>
+        <w:t xml:space="preserve"> zerteilt werden verschiedene </w:t>
+      </w:r>
+      <w:proofErr w:type="spellStart"/>
+      <w:r>
+        <w:rPr>
+          <w:lang w:val="de-DE"/>
+        </w:rPr>
+        <w:t>intervalle</w:t>
+      </w:r>
+      <w:proofErr w:type="spellEnd"/>
+      <w:r>
+        <w:rPr>
+          <w:lang w:val="de-DE"/>
+        </w:rPr>
+        <w:t xml:space="preserve"> wie </w:t>
+      </w:r>
+      <w:proofErr w:type="spellStart"/>
+      <w:r>
+        <w:rPr>
+          <w:lang w:val="de-DE"/>
+        </w:rPr>
+        <w:t>z.b</w:t>
+      </w:r>
+      <w:proofErr w:type="spellEnd"/>
+      <w:r>
+        <w:rPr>
+          <w:lang w:val="de-DE"/>
+        </w:rPr>
+        <w:t xml:space="preserve"> von 1800 bis 2000 helfen </w:t>
+      </w:r>
+      <w:proofErr w:type="spellStart"/>
+      <w:r>
+        <w:rPr>
+          <w:lang w:val="de-DE"/>
+        </w:rPr>
+        <w:t>vllt</w:t>
+      </w:r>
+      <w:proofErr w:type="spellEnd"/>
+      <w:r>
+        <w:rPr>
+          <w:lang w:val="de-DE"/>
+        </w:rPr>
+        <w:t>.</w:t>
       </w:r>
     </w:p>
     <w:p>
@@ -88,30 +228,122 @@
           <w:lang w:val="de-DE"/>
         </w:rPr>
       </w:pPr>
-      <w:r>
-        <w:rPr>
-          <w:lang w:val="de-DE"/>
-        </w:rPr>
-        <w:t>Aproximationen sind um einen Faktor ~10-100</w:t>
-      </w:r>
-      <w:r>
-        <w:rPr>
-          <w:lang w:val="de-DE"/>
-        </w:rPr>
-        <w:t xml:space="preserve">, fehler gefunden sieht nun besser aus außer bei data mit wenig messpunkten 0-10 pro jahr. </w:t>
-      </w:r>
-    </w:p>
-    <w:p>
-      <w:pPr>
-        <w:rPr>
-          <w:lang w:val="de-DE"/>
-        </w:rPr>
-      </w:pPr>
-      <w:r>
-        <w:rPr>
-          <w:lang w:val="de-DE"/>
-        </w:rPr>
-        <w:t>RMSE könnte hier unpraktisch sein. Not sure. Weil einheit übereinstimmt?</w:t>
+      <w:proofErr w:type="spellStart"/>
+      <w:r>
+        <w:rPr>
+          <w:lang w:val="de-DE"/>
+        </w:rPr>
+        <w:t>Aproximationen</w:t>
+      </w:r>
+      <w:proofErr w:type="spellEnd"/>
+      <w:r>
+        <w:rPr>
+          <w:lang w:val="de-DE"/>
+        </w:rPr>
+        <w:t xml:space="preserve"> sind um einen Faktor ~10-100</w:t>
+      </w:r>
+      <w:r>
+        <w:rPr>
+          <w:lang w:val="de-DE"/>
+        </w:rPr>
+        <w:t xml:space="preserve">, </w:t>
+      </w:r>
+      <w:proofErr w:type="spellStart"/>
+      <w:r>
+        <w:rPr>
+          <w:lang w:val="de-DE"/>
+        </w:rPr>
+        <w:t>fehler</w:t>
+      </w:r>
+      <w:proofErr w:type="spellEnd"/>
+      <w:r>
+        <w:rPr>
+          <w:lang w:val="de-DE"/>
+        </w:rPr>
+        <w:t xml:space="preserve"> gefunden sieht nun besser aus außer bei </w:t>
+      </w:r>
+      <w:proofErr w:type="spellStart"/>
+      <w:r>
+        <w:rPr>
+          <w:lang w:val="de-DE"/>
+        </w:rPr>
+        <w:t>data</w:t>
+      </w:r>
+      <w:proofErr w:type="spellEnd"/>
+      <w:r>
+        <w:rPr>
+          <w:lang w:val="de-DE"/>
+        </w:rPr>
+        <w:t xml:space="preserve"> mit wenig </w:t>
+      </w:r>
+      <w:proofErr w:type="spellStart"/>
+      <w:r>
+        <w:rPr>
+          <w:lang w:val="de-DE"/>
+        </w:rPr>
+        <w:t>messpunkten</w:t>
+      </w:r>
+      <w:proofErr w:type="spellEnd"/>
+      <w:r>
+        <w:rPr>
+          <w:lang w:val="de-DE"/>
+        </w:rPr>
+        <w:t xml:space="preserve"> 0-10 pro </w:t>
+      </w:r>
+      <w:proofErr w:type="spellStart"/>
+      <w:r>
+        <w:rPr>
+          <w:lang w:val="de-DE"/>
+        </w:rPr>
+        <w:t>jahr</w:t>
+      </w:r>
+      <w:proofErr w:type="spellEnd"/>
+      <w:r>
+        <w:rPr>
+          <w:lang w:val="de-DE"/>
+        </w:rPr>
+        <w:t xml:space="preserve">. </w:t>
+      </w:r>
+    </w:p>
+    <w:p>
+      <w:pPr>
+        <w:rPr>
+          <w:lang w:val="de-DE"/>
+        </w:rPr>
+      </w:pPr>
+      <w:r>
+        <w:rPr>
+          <w:lang w:val="de-DE"/>
+        </w:rPr>
+        <w:t xml:space="preserve">RMSE könnte hier unpraktisch sein. Not </w:t>
+      </w:r>
+      <w:proofErr w:type="spellStart"/>
+      <w:r>
+        <w:rPr>
+          <w:lang w:val="de-DE"/>
+        </w:rPr>
+        <w:t>sure</w:t>
+      </w:r>
+      <w:proofErr w:type="spellEnd"/>
+      <w:r>
+        <w:rPr>
+          <w:lang w:val="de-DE"/>
+        </w:rPr>
+        <w:t xml:space="preserve">. Weil </w:t>
+      </w:r>
+      <w:proofErr w:type="spellStart"/>
+      <w:r>
+        <w:rPr>
+          <w:lang w:val="de-DE"/>
+        </w:rPr>
+        <w:t>einheit</w:t>
+      </w:r>
+      <w:proofErr w:type="spellEnd"/>
+      <w:r>
+        <w:rPr>
+          <w:lang w:val="de-DE"/>
+        </w:rPr>
+        <w:t xml:space="preserve"> übereinstimmt?</w:t>
       </w:r>
     </w:p>
     <w:p>
@@ -121,6 +353,7 @@
           <w:lang w:val="de-DE"/>
         </w:rPr>
       </w:pPr>
+      <w:proofErr w:type="gramStart"/>
       <w:r>
         <w:rPr>
           <w:rFonts w:hAnsi="Symbol"/>
@@ -138,7 +371,31 @@
           <w:rStyle w:val="Strong"/>
           <w:lang w:val="de-DE"/>
         </w:rPr>
-        <w:t>Mean Squared Error (MSE):</w:t>
+        <w:t>Mean</w:t>
+      </w:r>
+      <w:proofErr w:type="gramEnd"/>
+      <w:r>
+        <w:rPr>
+          <w:rStyle w:val="Strong"/>
+          <w:lang w:val="de-DE"/>
+        </w:rPr>
+        <w:t xml:space="preserve"> </w:t>
+      </w:r>
+      <w:proofErr w:type="spellStart"/>
+      <w:r>
+        <w:rPr>
+          <w:rStyle w:val="Strong"/>
+          <w:lang w:val="de-DE"/>
+        </w:rPr>
+        <w:t>Squared</w:t>
+      </w:r>
+      <w:proofErr w:type="spellEnd"/>
+      <w:r>
+        <w:rPr>
+          <w:rStyle w:val="Strong"/>
+          <w:lang w:val="de-DE"/>
+        </w:rPr>
+        <w:t xml:space="preserve"> Error (MSE):</w:t>
       </w:r>
       <w:r>
         <w:rPr>
@@ -159,7 +416,23 @@
           <w:rStyle w:val="katex-mathml"/>
           <w:lang w:val="de-DE"/>
         </w:rPr>
-        <w:t>MSE=1n∑i=1n(yi−y^i)2</w:t>
+        <w:t>MSE=1n∑i=1n(</w:t>
+      </w:r>
+      <w:proofErr w:type="spellStart"/>
+      <w:r>
+        <w:rPr>
+          <w:rStyle w:val="katex-mathml"/>
+          <w:lang w:val="de-DE"/>
+        </w:rPr>
+        <w:t>yi−y^i</w:t>
+      </w:r>
+      <w:proofErr w:type="spellEnd"/>
+      <w:r>
+        <w:rPr>
+          <w:rStyle w:val="katex-mathml"/>
+          <w:lang w:val="de-DE"/>
+        </w:rPr>
+        <w:t>)2</w:t>
       </w:r>
       <w:r>
         <w:rPr>
@@ -231,6 +504,7 @@
         </w:rPr>
         <w:t>(</w:t>
       </w:r>
+      <w:proofErr w:type="spellStart"/>
       <w:r>
         <w:rPr>
           <w:rStyle w:val="mord"/>
@@ -238,6 +512,7 @@
         </w:rPr>
         <w:t>yi</w:t>
       </w:r>
+      <w:proofErr w:type="spellEnd"/>
       <w:r>
         <w:rPr>
           <w:rStyle w:val="vlist-s"/>
@@ -308,6 +583,7 @@
         </w:rPr>
         <w:t xml:space="preserve">Hierbei stehen </w:t>
       </w:r>
+      <w:proofErr w:type="spellStart"/>
       <w:r>
         <w:rPr>
           <w:rStyle w:val="katex-mathml"/>
@@ -322,6 +598,7 @@
         </w:rPr>
         <w:t>yi</w:t>
       </w:r>
+      <w:proofErr w:type="spellEnd"/>
       <w:r>
         <w:rPr>
           <w:rStyle w:val="vlist-s"/>
@@ -335,6 +612,7 @@
         </w:rPr>
         <w:t xml:space="preserve"> für die tatsächlichen Werte, </w:t>
       </w:r>
+      <w:proofErr w:type="spellStart"/>
       <w:r>
         <w:rPr>
           <w:rStyle w:val="katex-mathml"/>
@@ -347,7 +625,15 @@
           <w:rStyle w:val="mord"/>
           <w:lang w:val="de-DE"/>
         </w:rPr>
-        <w:t>y^</w:t>
+        <w:t>y</w:t>
+      </w:r>
+      <w:proofErr w:type="spellEnd"/>
+      <w:r>
+        <w:rPr>
+          <w:rStyle w:val="mord"/>
+          <w:lang w:val="de-DE"/>
+        </w:rPr>
+        <w:t>^</w:t>
       </w:r>
       <w:r>
         <w:rPr>
@@ -376,6 +662,7 @@
         </w:rPr>
         <w:t xml:space="preserve"> für die vorhergesagten Werte und </w:t>
       </w:r>
+      <w:proofErr w:type="spellStart"/>
       <w:r>
         <w:rPr>
           <w:rStyle w:val="katex-mathml"/>
@@ -390,6 +677,7 @@
         </w:rPr>
         <w:t>n</w:t>
       </w:r>
+      <w:proofErr w:type="spellEnd"/>
       <w:r>
         <w:rPr>
           <w:lang w:val="de-DE"/>
@@ -418,6 +706,7 @@
           <w:lang w:val="de-DE"/>
         </w:rPr>
       </w:pPr>
+      <w:proofErr w:type="gramStart"/>
       <w:r>
         <w:rPr>
           <w:rFonts w:hAnsi="Symbol"/>
@@ -435,7 +724,31 @@
           <w:rStyle w:val="Strong"/>
           <w:lang w:val="de-DE"/>
         </w:rPr>
-        <w:t>Root Mean Squared Error (RMSE):</w:t>
+        <w:t>Root</w:t>
+      </w:r>
+      <w:proofErr w:type="gramEnd"/>
+      <w:r>
+        <w:rPr>
+          <w:rStyle w:val="Strong"/>
+          <w:lang w:val="de-DE"/>
+        </w:rPr>
+        <w:t xml:space="preserve"> Mean </w:t>
+      </w:r>
+      <w:proofErr w:type="spellStart"/>
+      <w:r>
+        <w:rPr>
+          <w:rStyle w:val="Strong"/>
+          <w:lang w:val="de-DE"/>
+        </w:rPr>
+        <w:t>Squared</w:t>
+      </w:r>
+      <w:proofErr w:type="spellEnd"/>
+      <w:r>
+        <w:rPr>
+          <w:rStyle w:val="Strong"/>
+          <w:lang w:val="de-DE"/>
+        </w:rPr>
+        <w:t xml:space="preserve"> Error (RMSE):</w:t>
       </w:r>
       <w:r>
         <w:rPr>
@@ -457,7 +770,23 @@
           <w:lang w:val="de-DE"/>
         </w:rPr>
         <w:lastRenderedPageBreak/>
-        <w:t>RMSE=1n∑i=1n(yi−y^i)2</w:t>
+        <w:t>RMSE=1n∑i=1n(</w:t>
+      </w:r>
+      <w:proofErr w:type="spellStart"/>
+      <w:r>
+        <w:rPr>
+          <w:rStyle w:val="katex-mathml"/>
+          <w:lang w:val="de-DE"/>
+        </w:rPr>
+        <w:t>yi−y^i</w:t>
+      </w:r>
+      <w:proofErr w:type="spellEnd"/>
+      <w:r>
+        <w:rPr>
+          <w:rStyle w:val="katex-mathml"/>
+          <w:lang w:val="de-DE"/>
+        </w:rPr>
+        <w:t>)2</w:t>
       </w:r>
       <w:r>
         <w:rPr>
@@ -529,6 +858,7 @@
         </w:rPr>
         <w:t>(</w:t>
       </w:r>
+      <w:proofErr w:type="spellStart"/>
       <w:r>
         <w:rPr>
           <w:rStyle w:val="mord"/>
@@ -536,6 +866,7 @@
         </w:rPr>
         <w:t>yi</w:t>
       </w:r>
+      <w:proofErr w:type="spellEnd"/>
       <w:r>
         <w:rPr>
           <w:rStyle w:val="vlist-s"/>
@@ -647,60 +978,292 @@
         <w:rPr>
           <w:lang w:val="de-DE"/>
         </w:rPr>
-        <w:t>MSE könnte besser sein weil Einheit einen Einfluss auf die genauigkeit der Approximation hat MSE vllt nicht</w:t>
-      </w:r>
-    </w:p>
-    <w:p>
-      <w:pPr>
-        <w:rPr>
-          <w:lang w:val="de-DE"/>
-        </w:rPr>
-      </w:pPr>
-      <w:r>
-        <w:rPr>
-          <w:lang w:val="de-DE"/>
-        </w:rPr>
-        <w:t>ich benutze RMSE und MSE um den fehler meiner functions approximation zu bestimmen hier habe ich jedoch das problem das die fhler werte mit der scala scalieren somit kann ich approximationen von werten die 10000 mal vorkommen schlecht mit werten die 100 mal vorkommen vergleichen</w:t>
-      </w:r>
-    </w:p>
-    <w:p>
-      <w:pPr>
-        <w:rPr>
-          <w:lang w:val="de-DE"/>
-        </w:rPr>
-      </w:pPr>
-    </w:p>
-    <w:p>
-      <w:pPr>
-        <w:rPr>
-          <w:lang w:val="de-DE"/>
-        </w:rPr>
-      </w:pPr>
-      <w:r>
-        <w:rPr>
-          <w:lang w:val="de-DE"/>
-        </w:rPr>
-        <w:t>Problem gelöst mit zscore normalisierung</w:t>
-      </w:r>
-    </w:p>
-    <w:p>
-      <w:pPr>
-        <w:rPr>
-          <w:lang w:val="de-DE"/>
-        </w:rPr>
-      </w:pPr>
-    </w:p>
-    <w:p>
-      <w:pPr>
-        <w:rPr>
-          <w:lang w:val="de-DE"/>
-        </w:rPr>
-      </w:pPr>
-      <w:r>
-        <w:rPr>
-          <w:lang w:val="de-DE"/>
-        </w:rPr>
-        <w:t>Strings mit Komma können nicht eingelesen werden in meiner implementierung wegen delimiter problemen.</w:t>
+        <w:t xml:space="preserve">MSE könnte besser </w:t>
+      </w:r>
+      <w:proofErr w:type="gramStart"/>
+      <w:r>
+        <w:rPr>
+          <w:lang w:val="de-DE"/>
+        </w:rPr>
+        <w:t>sein</w:t>
+      </w:r>
+      <w:proofErr w:type="gramEnd"/>
+      <w:r>
+        <w:rPr>
+          <w:lang w:val="de-DE"/>
+        </w:rPr>
+        <w:t xml:space="preserve"> weil Einheit einen Einfluss auf die </w:t>
+      </w:r>
+      <w:proofErr w:type="spellStart"/>
+      <w:r>
+        <w:rPr>
+          <w:lang w:val="de-DE"/>
+        </w:rPr>
+        <w:t>genauigkeit</w:t>
+      </w:r>
+      <w:proofErr w:type="spellEnd"/>
+      <w:r>
+        <w:rPr>
+          <w:lang w:val="de-DE"/>
+        </w:rPr>
+        <w:t xml:space="preserve"> der Approximation hat MSE </w:t>
+      </w:r>
+      <w:proofErr w:type="spellStart"/>
+      <w:r>
+        <w:rPr>
+          <w:lang w:val="de-DE"/>
+        </w:rPr>
+        <w:t>vllt</w:t>
+      </w:r>
+      <w:proofErr w:type="spellEnd"/>
+      <w:r>
+        <w:rPr>
+          <w:lang w:val="de-DE"/>
+        </w:rPr>
+        <w:t xml:space="preserve"> nicht</w:t>
+      </w:r>
+    </w:p>
+    <w:p>
+      <w:pPr>
+        <w:rPr>
+          <w:lang w:val="de-DE"/>
+        </w:rPr>
+      </w:pPr>
+      <w:r>
+        <w:rPr>
+          <w:lang w:val="de-DE"/>
+        </w:rPr>
+        <w:t xml:space="preserve">ich benutze RMSE und </w:t>
+      </w:r>
+      <w:proofErr w:type="gramStart"/>
+      <w:r>
+        <w:rPr>
+          <w:lang w:val="de-DE"/>
+        </w:rPr>
+        <w:t>MSE</w:t>
+      </w:r>
+      <w:proofErr w:type="gramEnd"/>
+      <w:r>
+        <w:rPr>
+          <w:lang w:val="de-DE"/>
+        </w:rPr>
+        <w:t xml:space="preserve"> um den </w:t>
+      </w:r>
+      <w:proofErr w:type="spellStart"/>
+      <w:r>
+        <w:rPr>
+          <w:lang w:val="de-DE"/>
+        </w:rPr>
+        <w:t>fehler</w:t>
+      </w:r>
+      <w:proofErr w:type="spellEnd"/>
+      <w:r>
+        <w:rPr>
+          <w:lang w:val="de-DE"/>
+        </w:rPr>
+        <w:t xml:space="preserve"> meiner </w:t>
+      </w:r>
+      <w:proofErr w:type="spellStart"/>
+      <w:r>
+        <w:rPr>
+          <w:lang w:val="de-DE"/>
+        </w:rPr>
+        <w:t>functions</w:t>
+      </w:r>
+      <w:proofErr w:type="spellEnd"/>
+      <w:r>
+        <w:rPr>
+          <w:lang w:val="de-DE"/>
+        </w:rPr>
+        <w:t xml:space="preserve"> </w:t>
+      </w:r>
+      <w:proofErr w:type="spellStart"/>
+      <w:r>
+        <w:rPr>
+          <w:lang w:val="de-DE"/>
+        </w:rPr>
+        <w:t>approximation</w:t>
+      </w:r>
+      <w:proofErr w:type="spellEnd"/>
+      <w:r>
+        <w:rPr>
+          <w:lang w:val="de-DE"/>
+        </w:rPr>
+        <w:t xml:space="preserve"> zu bestimmen hier habe ich jedoch das </w:t>
+      </w:r>
+      <w:proofErr w:type="spellStart"/>
+      <w:r>
+        <w:rPr>
+          <w:lang w:val="de-DE"/>
+        </w:rPr>
+        <w:t>problem</w:t>
+      </w:r>
+      <w:proofErr w:type="spellEnd"/>
+      <w:r>
+        <w:rPr>
+          <w:lang w:val="de-DE"/>
+        </w:rPr>
+        <w:t xml:space="preserve"> das die </w:t>
+      </w:r>
+      <w:proofErr w:type="spellStart"/>
+      <w:r>
+        <w:rPr>
+          <w:lang w:val="de-DE"/>
+        </w:rPr>
+        <w:t>fhler</w:t>
+      </w:r>
+      <w:proofErr w:type="spellEnd"/>
+      <w:r>
+        <w:rPr>
+          <w:lang w:val="de-DE"/>
+        </w:rPr>
+        <w:t xml:space="preserve"> werte mit der </w:t>
+      </w:r>
+      <w:proofErr w:type="spellStart"/>
+      <w:r>
+        <w:rPr>
+          <w:lang w:val="de-DE"/>
+        </w:rPr>
+        <w:t>scala</w:t>
+      </w:r>
+      <w:proofErr w:type="spellEnd"/>
+      <w:r>
+        <w:rPr>
+          <w:lang w:val="de-DE"/>
+        </w:rPr>
+        <w:t xml:space="preserve"> </w:t>
+      </w:r>
+      <w:proofErr w:type="spellStart"/>
+      <w:r>
+        <w:rPr>
+          <w:lang w:val="de-DE"/>
+        </w:rPr>
+        <w:t>scalieren</w:t>
+      </w:r>
+      <w:proofErr w:type="spellEnd"/>
+      <w:r>
+        <w:rPr>
+          <w:lang w:val="de-DE"/>
+        </w:rPr>
+        <w:t xml:space="preserve"> somit kann ich </w:t>
+      </w:r>
+      <w:proofErr w:type="spellStart"/>
+      <w:r>
+        <w:rPr>
+          <w:lang w:val="de-DE"/>
+        </w:rPr>
+        <w:t>approximationen</w:t>
+      </w:r>
+      <w:proofErr w:type="spellEnd"/>
+      <w:r>
+        <w:rPr>
+          <w:lang w:val="de-DE"/>
+        </w:rPr>
+        <w:t xml:space="preserve"> von werten die 10000 mal vorkommen schlecht mit werten die 100 mal vorkommen vergleichen</w:t>
+      </w:r>
+    </w:p>
+    <w:p>
+      <w:pPr>
+        <w:rPr>
+          <w:lang w:val="de-DE"/>
+        </w:rPr>
+      </w:pPr>
+    </w:p>
+    <w:p>
+      <w:pPr>
+        <w:rPr>
+          <w:lang w:val="de-DE"/>
+        </w:rPr>
+      </w:pPr>
+      <w:r>
+        <w:rPr>
+          <w:lang w:val="de-DE"/>
+        </w:rPr>
+        <w:t xml:space="preserve">Problem gelöst mit </w:t>
+      </w:r>
+      <w:proofErr w:type="spellStart"/>
+      <w:r>
+        <w:rPr>
+          <w:lang w:val="de-DE"/>
+        </w:rPr>
+        <w:t>zscore</w:t>
+      </w:r>
+      <w:proofErr w:type="spellEnd"/>
+      <w:r>
+        <w:rPr>
+          <w:lang w:val="de-DE"/>
+        </w:rPr>
+        <w:t xml:space="preserve"> </w:t>
+      </w:r>
+      <w:proofErr w:type="spellStart"/>
+      <w:r>
+        <w:rPr>
+          <w:lang w:val="de-DE"/>
+        </w:rPr>
+        <w:t>normalisierung</w:t>
+      </w:r>
+      <w:proofErr w:type="spellEnd"/>
+    </w:p>
+    <w:p>
+      <w:pPr>
+        <w:rPr>
+          <w:lang w:val="de-DE"/>
+        </w:rPr>
+      </w:pPr>
+    </w:p>
+    <w:p>
+      <w:pPr>
+        <w:rPr>
+          <w:lang w:val="de-DE"/>
+        </w:rPr>
+      </w:pPr>
+      <w:r>
+        <w:rPr>
+          <w:lang w:val="de-DE"/>
+        </w:rPr>
+        <w:t xml:space="preserve">Strings mit Komma können nicht eingelesen werden in meiner </w:t>
+      </w:r>
+      <w:proofErr w:type="spellStart"/>
+      <w:r>
+        <w:rPr>
+          <w:lang w:val="de-DE"/>
+        </w:rPr>
+        <w:t>implementierung</w:t>
+      </w:r>
+      <w:proofErr w:type="spellEnd"/>
+      <w:r>
+        <w:rPr>
+          <w:lang w:val="de-DE"/>
+        </w:rPr>
+        <w:t xml:space="preserve"> wegen </w:t>
+      </w:r>
+      <w:proofErr w:type="spellStart"/>
+      <w:r>
+        <w:rPr>
+          <w:lang w:val="de-DE"/>
+        </w:rPr>
+        <w:t>delimiter</w:t>
+      </w:r>
+      <w:proofErr w:type="spellEnd"/>
+      <w:r>
+        <w:rPr>
+          <w:lang w:val="de-DE"/>
+        </w:rPr>
+        <w:t xml:space="preserve"> </w:t>
+      </w:r>
+      <w:proofErr w:type="spellStart"/>
+      <w:r>
+        <w:rPr>
+          <w:lang w:val="de-DE"/>
+        </w:rPr>
+        <w:t>problemen</w:t>
+      </w:r>
+      <w:proofErr w:type="spellEnd"/>
+      <w:r>
+        <w:rPr>
+          <w:lang w:val="de-DE"/>
+        </w:rPr>
+        <w:t>.</w:t>
       </w:r>
     </w:p>
     <w:p>
@@ -734,11 +1297,19 @@
           <w:lang w:val="de-DE"/>
         </w:rPr>
       </w:pPr>
-      <w:r>
-        <w:rPr>
-          <w:lang w:val="de-DE"/>
-        </w:rPr>
-        <w:t>Lfzip läuft nicht</w:t>
+      <w:proofErr w:type="spellStart"/>
+      <w:r>
+        <w:rPr>
+          <w:lang w:val="de-DE"/>
+        </w:rPr>
+        <w:t>Lfzip</w:t>
+      </w:r>
+      <w:proofErr w:type="spellEnd"/>
+      <w:r>
+        <w:rPr>
+          <w:lang w:val="de-DE"/>
+        </w:rPr>
+        <w:t xml:space="preserve"> läuft nicht</w:t>
       </w:r>
     </w:p>
     <w:p>
@@ -756,7 +1327,35 @@
         <w:rPr>
           <w:lang w:val="de-DE"/>
         </w:rPr>
-        <w:t>Sz3 läuft auf unseren datan jedoch kein error rate angezeigt</w:t>
+        <w:t xml:space="preserve">Sz3 läuft auf unseren </w:t>
+      </w:r>
+      <w:proofErr w:type="spellStart"/>
+      <w:r>
+        <w:rPr>
+          <w:lang w:val="de-DE"/>
+        </w:rPr>
+        <w:t>datan</w:t>
+      </w:r>
+      <w:proofErr w:type="spellEnd"/>
+      <w:r>
+        <w:rPr>
+          <w:lang w:val="de-DE"/>
+        </w:rPr>
+        <w:t xml:space="preserve"> jedoch kein </w:t>
+      </w:r>
+      <w:proofErr w:type="spellStart"/>
+      <w:r>
+        <w:rPr>
+          <w:lang w:val="de-DE"/>
+        </w:rPr>
+        <w:t>error</w:t>
+      </w:r>
+      <w:proofErr w:type="spellEnd"/>
+      <w:r>
+        <w:rPr>
+          <w:lang w:val="de-DE"/>
+        </w:rPr>
+        <w:t xml:space="preserve"> rate angezeigt</w:t>
       </w:r>
     </w:p>
     <w:p>
@@ -768,11 +1367,120 @@
         </w:numPr>
       </w:pPr>
       <w:r>
-        <w:t>Corad läuft aber nicht auf unseren daten wegen DictionaryLearning does not accept missing values encoded as NaN natively.</w:t>
-      </w:r>
-      <w:r>
-        <w:t xml:space="preserve"> Skitlearn problem maybe daten formatierung wenig zeit reingesteckt</w:t>
-      </w:r>
+        <w:t xml:space="preserve">Corad </w:t>
+      </w:r>
+      <w:proofErr w:type="spellStart"/>
+      <w:r>
+        <w:t>läuft</w:t>
+      </w:r>
+      <w:proofErr w:type="spellEnd"/>
+      <w:r>
+        <w:t xml:space="preserve"> </w:t>
+      </w:r>
+      <w:proofErr w:type="spellStart"/>
+      <w:r>
+        <w:t>aber</w:t>
+      </w:r>
+      <w:proofErr w:type="spellEnd"/>
+      <w:r>
+        <w:t xml:space="preserve"> </w:t>
+      </w:r>
+      <w:proofErr w:type="spellStart"/>
+      <w:r>
+        <w:t>nicht</w:t>
+      </w:r>
+      <w:proofErr w:type="spellEnd"/>
+      <w:r>
+        <w:t xml:space="preserve"> auf </w:t>
+      </w:r>
+      <w:proofErr w:type="spellStart"/>
+      <w:r>
+        <w:t>unseren</w:t>
+      </w:r>
+      <w:proofErr w:type="spellEnd"/>
+      <w:r>
+        <w:t xml:space="preserve"> </w:t>
+      </w:r>
+      <w:proofErr w:type="spellStart"/>
+      <w:r>
+        <w:t>daten</w:t>
+      </w:r>
+      <w:proofErr w:type="spellEnd"/>
+      <w:r>
+        <w:t xml:space="preserve"> </w:t>
+      </w:r>
+      <w:proofErr w:type="spellStart"/>
+      <w:r>
+        <w:t>wegen</w:t>
+      </w:r>
+      <w:proofErr w:type="spellEnd"/>
+      <w:r>
+        <w:t xml:space="preserve"> </w:t>
+      </w:r>
+      <w:proofErr w:type="spellStart"/>
+      <w:r>
+        <w:t>DictionaryLearning</w:t>
+      </w:r>
+      <w:proofErr w:type="spellEnd"/>
+      <w:r>
+        <w:t xml:space="preserve"> does not accept missing values encoded as </w:t>
+      </w:r>
+      <w:proofErr w:type="spellStart"/>
+      <w:r>
+        <w:t>NaN</w:t>
+      </w:r>
+      <w:proofErr w:type="spellEnd"/>
+      <w:r>
+        <w:t xml:space="preserve"> natively.</w:t>
+      </w:r>
+      <w:r>
+        <w:t xml:space="preserve"> </w:t>
+      </w:r>
+      <w:proofErr w:type="spellStart"/>
+      <w:r>
+        <w:t>Skitlearn</w:t>
+      </w:r>
+      <w:proofErr w:type="spellEnd"/>
+      <w:r>
+        <w:t xml:space="preserve"> problem maybe </w:t>
+      </w:r>
+      <w:proofErr w:type="spellStart"/>
+      <w:r>
+        <w:t>daten</w:t>
+      </w:r>
+      <w:proofErr w:type="spellEnd"/>
+      <w:r>
+        <w:t xml:space="preserve"> </w:t>
+      </w:r>
+      <w:proofErr w:type="spellStart"/>
+      <w:r>
+        <w:t>formatierung</w:t>
+      </w:r>
+      <w:proofErr w:type="spellEnd"/>
+      <w:r>
+        <w:t xml:space="preserve"> </w:t>
+      </w:r>
+      <w:proofErr w:type="spellStart"/>
+      <w:r>
+        <w:t>wenig</w:t>
+      </w:r>
+      <w:proofErr w:type="spellEnd"/>
+      <w:r>
+        <w:t xml:space="preserve"> </w:t>
+      </w:r>
+      <w:proofErr w:type="spellStart"/>
+      <w:r>
+        <w:t>zeit</w:t>
+      </w:r>
+      <w:proofErr w:type="spellEnd"/>
+      <w:r>
+        <w:t xml:space="preserve"> </w:t>
+      </w:r>
+      <w:proofErr w:type="spellStart"/>
+      <w:r>
+        <w:t>reingesteckt</w:t>
+      </w:r>
+      <w:proofErr w:type="spellEnd"/>
       <w:r>
         <w:br/>
       </w:r>
@@ -786,8 +1494,29 @@
         </w:numPr>
       </w:pPr>
       <w:r>
-        <w:t>DWT noch nicht angegangen</w:t>
-      </w:r>
+        <w:t xml:space="preserve">DWT </w:t>
+      </w:r>
+      <w:proofErr w:type="spellStart"/>
+      <w:r>
+        <w:t>noch</w:t>
+      </w:r>
+      <w:proofErr w:type="spellEnd"/>
+      <w:r>
+        <w:t xml:space="preserve"> </w:t>
+      </w:r>
+      <w:proofErr w:type="spellStart"/>
+      <w:r>
+        <w:t>nicht</w:t>
+      </w:r>
+      <w:proofErr w:type="spellEnd"/>
+      <w:r>
+        <w:t xml:space="preserve"> </w:t>
+      </w:r>
+      <w:proofErr w:type="spellStart"/>
+      <w:r>
+        <w:t>angegangen</w:t>
+      </w:r>
+      <w:proofErr w:type="spellEnd"/>
       <w:r>
         <w:br/>
       </w:r>
@@ -807,14 +1536,114 @@
         <w:rPr>
           <w:lang w:val="de-DE"/>
         </w:rPr>
-        <w:t>Einlesen Problem pd.r</w:t>
-      </w:r>
-      <w:r>
-        <w:rPr>
-          <w:lang w:val="de-DE"/>
-        </w:rPr>
-        <w:t>ead_csv ist effizient schnell 3 sec für 20000 rows und chunkweises laden sehr einfach und effektiv dafür falsche formatierung not sure if fixable</w:t>
-      </w:r>
+        <w:t xml:space="preserve">Einlesen Problem </w:t>
+      </w:r>
+      <w:proofErr w:type="spellStart"/>
+      <w:proofErr w:type="gramStart"/>
+      <w:r>
+        <w:rPr>
+          <w:lang w:val="de-DE"/>
+        </w:rPr>
+        <w:t>pd.r</w:t>
+      </w:r>
+      <w:r>
+        <w:rPr>
+          <w:lang w:val="de-DE"/>
+        </w:rPr>
+        <w:t>ead</w:t>
+      </w:r>
+      <w:proofErr w:type="gramEnd"/>
+      <w:r>
+        <w:rPr>
+          <w:lang w:val="de-DE"/>
+        </w:rPr>
+        <w:t>_csv</w:t>
+      </w:r>
+      <w:proofErr w:type="spellEnd"/>
+      <w:r>
+        <w:rPr>
+          <w:lang w:val="de-DE"/>
+        </w:rPr>
+        <w:t xml:space="preserve"> ist effizient schnell 3 sec für 20000 </w:t>
+      </w:r>
+      <w:proofErr w:type="spellStart"/>
+      <w:r>
+        <w:rPr>
+          <w:lang w:val="de-DE"/>
+        </w:rPr>
+        <w:t>rows</w:t>
+      </w:r>
+      <w:proofErr w:type="spellEnd"/>
+      <w:r>
+        <w:rPr>
+          <w:lang w:val="de-DE"/>
+        </w:rPr>
+        <w:t xml:space="preserve"> und </w:t>
+      </w:r>
+      <w:proofErr w:type="spellStart"/>
+      <w:r>
+        <w:rPr>
+          <w:lang w:val="de-DE"/>
+        </w:rPr>
+        <w:t>chunkweises</w:t>
+      </w:r>
+      <w:proofErr w:type="spellEnd"/>
+      <w:r>
+        <w:rPr>
+          <w:lang w:val="de-DE"/>
+        </w:rPr>
+        <w:t xml:space="preserve"> laden sehr einfach und effektiv dafür falsche </w:t>
+      </w:r>
+      <w:proofErr w:type="spellStart"/>
+      <w:r>
+        <w:rPr>
+          <w:lang w:val="de-DE"/>
+        </w:rPr>
+        <w:t>formatierung</w:t>
+      </w:r>
+      <w:proofErr w:type="spellEnd"/>
+      <w:r>
+        <w:rPr>
+          <w:lang w:val="de-DE"/>
+        </w:rPr>
+        <w:t xml:space="preserve"> not </w:t>
+      </w:r>
+      <w:proofErr w:type="spellStart"/>
+      <w:r>
+        <w:rPr>
+          <w:lang w:val="de-DE"/>
+        </w:rPr>
+        <w:t>sure</w:t>
+      </w:r>
+      <w:proofErr w:type="spellEnd"/>
+      <w:r>
+        <w:rPr>
+          <w:lang w:val="de-DE"/>
+        </w:rPr>
+        <w:t xml:space="preserve"> </w:t>
+      </w:r>
+      <w:proofErr w:type="spellStart"/>
+      <w:r>
+        <w:rPr>
+          <w:lang w:val="de-DE"/>
+        </w:rPr>
+        <w:t>if</w:t>
+      </w:r>
+      <w:proofErr w:type="spellEnd"/>
+      <w:r>
+        <w:rPr>
+          <w:lang w:val="de-DE"/>
+        </w:rPr>
+        <w:t xml:space="preserve"> </w:t>
+      </w:r>
+      <w:proofErr w:type="spellStart"/>
+      <w:r>
+        <w:rPr>
+          <w:lang w:val="de-DE"/>
+        </w:rPr>
+        <w:t>fixable</w:t>
+      </w:r>
+      <w:proofErr w:type="spellEnd"/>
     </w:p>
     <w:p>
       <w:pPr>
@@ -831,8 +1660,44 @@
         <w:rPr>
           <w:lang w:val="de-DE"/>
         </w:rPr>
-        <w:t>Einlesen auf alte art sehr langsam 6 min pro 20000 zeilen und nur teilweise chunkable</w:t>
-      </w:r>
+        <w:t xml:space="preserve">Einlesen auf alte </w:t>
+      </w:r>
+      <w:proofErr w:type="spellStart"/>
+      <w:r>
+        <w:rPr>
+          <w:lang w:val="de-DE"/>
+        </w:rPr>
+        <w:t>art</w:t>
+      </w:r>
+      <w:proofErr w:type="spellEnd"/>
+      <w:r>
+        <w:rPr>
+          <w:lang w:val="de-DE"/>
+        </w:rPr>
+        <w:t xml:space="preserve"> sehr langsam 6 min pro 20000 </w:t>
+      </w:r>
+      <w:proofErr w:type="spellStart"/>
+      <w:r>
+        <w:rPr>
+          <w:lang w:val="de-DE"/>
+        </w:rPr>
+        <w:t>zeilen</w:t>
+      </w:r>
+      <w:proofErr w:type="spellEnd"/>
+      <w:r>
+        <w:rPr>
+          <w:lang w:val="de-DE"/>
+        </w:rPr>
+        <w:t xml:space="preserve"> und nur teilweise </w:t>
+      </w:r>
+      <w:proofErr w:type="spellStart"/>
+      <w:r>
+        <w:rPr>
+          <w:lang w:val="de-DE"/>
+        </w:rPr>
+        <w:t>chunkable</w:t>
+      </w:r>
+      <w:proofErr w:type="spellEnd"/>
       <w:r>
         <w:rPr>
           <w:lang w:val="de-DE"/>
@@ -855,40 +1720,143 @@
         <w:rPr>
           <w:lang w:val="de-DE"/>
         </w:rPr>
-        <w:t>String search über n-1 gram ist</w:t>
-      </w:r>
-      <w:r>
-        <w:rPr>
-          <w:lang w:val="de-DE"/>
-        </w:rPr>
-        <w:t xml:space="preserve"> zu langsam variierende suchgeschwindigkeit alle files durchgehen schnell für 1 file langsam für alle </w:t>
+        <w:t xml:space="preserve">String </w:t>
+      </w:r>
+      <w:proofErr w:type="spellStart"/>
+      <w:r>
+        <w:rPr>
+          <w:lang w:val="de-DE"/>
+        </w:rPr>
+        <w:t>search</w:t>
+      </w:r>
+      <w:proofErr w:type="spellEnd"/>
+      <w:r>
+        <w:rPr>
+          <w:lang w:val="de-DE"/>
+        </w:rPr>
+        <w:t xml:space="preserve"> über n-1 gram ist</w:t>
+      </w:r>
+      <w:r>
+        <w:rPr>
+          <w:lang w:val="de-DE"/>
+        </w:rPr>
+        <w:t xml:space="preserve"> zu langsam variierende </w:t>
+      </w:r>
+      <w:proofErr w:type="spellStart"/>
+      <w:r>
+        <w:rPr>
+          <w:lang w:val="de-DE"/>
+        </w:rPr>
+        <w:t>suchgeschwindigkeit</w:t>
+      </w:r>
+      <w:proofErr w:type="spellEnd"/>
+      <w:r>
+        <w:rPr>
+          <w:lang w:val="de-DE"/>
+        </w:rPr>
+        <w:t xml:space="preserve"> alle </w:t>
+      </w:r>
+      <w:proofErr w:type="spellStart"/>
+      <w:r>
+        <w:rPr>
+          <w:lang w:val="de-DE"/>
+        </w:rPr>
+        <w:t>files</w:t>
+      </w:r>
+      <w:proofErr w:type="spellEnd"/>
+      <w:r>
+        <w:rPr>
+          <w:lang w:val="de-DE"/>
+        </w:rPr>
+        <w:t xml:space="preserve"> durchgehen schnell für 1 </w:t>
+      </w:r>
+      <w:proofErr w:type="spellStart"/>
+      <w:r>
+        <w:rPr>
+          <w:lang w:val="de-DE"/>
+        </w:rPr>
+        <w:t>file</w:t>
+      </w:r>
+      <w:proofErr w:type="spellEnd"/>
+      <w:r>
+        <w:rPr>
+          <w:lang w:val="de-DE"/>
+        </w:rPr>
+        <w:t xml:space="preserve"> langsam für alle </w:t>
       </w:r>
       <w:r>
         <w:rPr>
           <w:lang w:val="de-DE"/>
         </w:rPr>
         <w:br/>
-        <w:t>mögliche lösung semi sortierung ausnutzen</w:t>
-      </w:r>
-    </w:p>
-    <w:p>
-      <w:pPr>
-        <w:rPr>
-          <w:lang w:val="de-DE"/>
-        </w:rPr>
-      </w:pPr>
-    </w:p>
-    <w:p>
-      <w:pPr>
-        <w:rPr>
-          <w:lang w:val="de-DE"/>
-        </w:rPr>
-      </w:pPr>
-    </w:p>
-    <w:p>
+        <w:t xml:space="preserve">mögliche </w:t>
+      </w:r>
+      <w:proofErr w:type="spellStart"/>
+      <w:r>
+        <w:rPr>
+          <w:lang w:val="de-DE"/>
+        </w:rPr>
+        <w:t>lösung</w:t>
+      </w:r>
+      <w:proofErr w:type="spellEnd"/>
+      <w:r>
+        <w:rPr>
+          <w:lang w:val="de-DE"/>
+        </w:rPr>
+        <w:t xml:space="preserve"> </w:t>
+      </w:r>
+      <w:proofErr w:type="spellStart"/>
+      <w:r>
+        <w:rPr>
+          <w:lang w:val="de-DE"/>
+        </w:rPr>
+        <w:t>semi</w:t>
+      </w:r>
+      <w:proofErr w:type="spellEnd"/>
+      <w:r>
+        <w:rPr>
+          <w:lang w:val="de-DE"/>
+        </w:rPr>
+        <w:t xml:space="preserve"> </w:t>
+      </w:r>
+      <w:proofErr w:type="spellStart"/>
+      <w:r>
+        <w:rPr>
+          <w:lang w:val="de-DE"/>
+        </w:rPr>
+        <w:t>sortierung</w:t>
+      </w:r>
+      <w:proofErr w:type="spellEnd"/>
+      <w:r>
+        <w:rPr>
+          <w:lang w:val="de-DE"/>
+        </w:rPr>
+        <w:t xml:space="preserve"> ausnutzen</w:t>
+      </w:r>
+    </w:p>
+    <w:p>
+      <w:pPr>
+        <w:rPr>
+          <w:lang w:val="de-DE"/>
+        </w:rPr>
+      </w:pPr>
+    </w:p>
+    <w:p>
+      <w:pPr>
+        <w:rPr>
+          <w:lang w:val="de-DE"/>
+        </w:rPr>
+      </w:pPr>
+    </w:p>
+    <w:p>
+      <w:proofErr w:type="spellStart"/>
       <w:r>
         <w:lastRenderedPageBreak/>
-        <w:t>Pyspark string search:</w:t>
+        <w:t>Pyspark</w:t>
+      </w:r>
+      <w:proofErr w:type="spellEnd"/>
+      <w:r>
+        <w:t xml:space="preserve"> string search:</w:t>
       </w:r>
     </w:p>
     <w:p>
@@ -984,46 +1952,180 @@
         <w:rPr>
           <w:lang w:val="de-DE"/>
         </w:rPr>
-        <w:t>Bis search 1s auf 1 gram , transformation zu pd + data search 0.8s</w:t>
-      </w:r>
-    </w:p>
-    <w:p>
-      <w:pPr>
-        <w:rPr>
-          <w:lang w:val="de-DE"/>
-        </w:rPr>
-      </w:pPr>
-      <w:r>
-        <w:rPr>
-          <w:lang w:val="de-DE"/>
-        </w:rPr>
-        <w:t>Fasziniert suche 18,3s weil tail von df1gram mit Data spalte</w:t>
-      </w:r>
-    </w:p>
-    <w:p>
-      <w:pPr>
-        <w:rPr>
-          <w:lang w:val="de-DE"/>
-        </w:rPr>
-      </w:pPr>
-    </w:p>
-    <w:p>
-      <w:pPr>
-        <w:rPr>
-          <w:lang w:val="de-DE"/>
-        </w:rPr>
-      </w:pPr>
-      <w:r>
-        <w:rPr>
-          <w:lang w:val="de-DE"/>
-        </w:rPr>
-        <w:t xml:space="preserve">Problem 2 gramme tauchen nicht auf? </w:t>
-      </w:r>
-      <w:r>
-        <w:rPr>
-          <w:lang w:val="de-DE"/>
-        </w:rPr>
-        <w:t>Besipiel 3 gram „ bis seine</w:t>
+        <w:t xml:space="preserve">Bis </w:t>
+      </w:r>
+      <w:proofErr w:type="spellStart"/>
+      <w:r>
+        <w:rPr>
+          <w:lang w:val="de-DE"/>
+        </w:rPr>
+        <w:t>search</w:t>
+      </w:r>
+      <w:proofErr w:type="spellEnd"/>
+      <w:r>
+        <w:rPr>
+          <w:lang w:val="de-DE"/>
+        </w:rPr>
+        <w:t xml:space="preserve"> 1s auf 1 </w:t>
+      </w:r>
+      <w:proofErr w:type="gramStart"/>
+      <w:r>
+        <w:rPr>
+          <w:lang w:val="de-DE"/>
+        </w:rPr>
+        <w:t>gram ,</w:t>
+      </w:r>
+      <w:proofErr w:type="gramEnd"/>
+      <w:r>
+        <w:rPr>
+          <w:lang w:val="de-DE"/>
+        </w:rPr>
+        <w:t xml:space="preserve"> </w:t>
+      </w:r>
+      <w:proofErr w:type="spellStart"/>
+      <w:r>
+        <w:rPr>
+          <w:lang w:val="de-DE"/>
+        </w:rPr>
+        <w:t>transformation</w:t>
+      </w:r>
+      <w:proofErr w:type="spellEnd"/>
+      <w:r>
+        <w:rPr>
+          <w:lang w:val="de-DE"/>
+        </w:rPr>
+        <w:t xml:space="preserve"> zu </w:t>
+      </w:r>
+      <w:proofErr w:type="spellStart"/>
+      <w:r>
+        <w:rPr>
+          <w:lang w:val="de-DE"/>
+        </w:rPr>
+        <w:t>pd</w:t>
+      </w:r>
+      <w:proofErr w:type="spellEnd"/>
+      <w:r>
+        <w:rPr>
+          <w:lang w:val="de-DE"/>
+        </w:rPr>
+        <w:t xml:space="preserve"> + </w:t>
+      </w:r>
+      <w:proofErr w:type="spellStart"/>
+      <w:r>
+        <w:rPr>
+          <w:lang w:val="de-DE"/>
+        </w:rPr>
+        <w:t>data</w:t>
+      </w:r>
+      <w:proofErr w:type="spellEnd"/>
+      <w:r>
+        <w:rPr>
+          <w:lang w:val="de-DE"/>
+        </w:rPr>
+        <w:t xml:space="preserve"> </w:t>
+      </w:r>
+      <w:proofErr w:type="spellStart"/>
+      <w:r>
+        <w:rPr>
+          <w:lang w:val="de-DE"/>
+        </w:rPr>
+        <w:t>search</w:t>
+      </w:r>
+      <w:proofErr w:type="spellEnd"/>
+      <w:r>
+        <w:rPr>
+          <w:lang w:val="de-DE"/>
+        </w:rPr>
+        <w:t xml:space="preserve"> 0.8s</w:t>
+      </w:r>
+    </w:p>
+    <w:p>
+      <w:pPr>
+        <w:rPr>
+          <w:lang w:val="de-DE"/>
+        </w:rPr>
+      </w:pPr>
+      <w:r>
+        <w:rPr>
+          <w:lang w:val="de-DE"/>
+        </w:rPr>
+        <w:t xml:space="preserve">Fasziniert suche 18,3s weil </w:t>
+      </w:r>
+      <w:proofErr w:type="spellStart"/>
+      <w:r>
+        <w:rPr>
+          <w:lang w:val="de-DE"/>
+        </w:rPr>
+        <w:t>tail</w:t>
+      </w:r>
+      <w:proofErr w:type="spellEnd"/>
+      <w:r>
+        <w:rPr>
+          <w:lang w:val="de-DE"/>
+        </w:rPr>
+        <w:t xml:space="preserve"> von df1gram mit Data spalte</w:t>
+      </w:r>
+    </w:p>
+    <w:p>
+      <w:pPr>
+        <w:rPr>
+          <w:lang w:val="de-DE"/>
+        </w:rPr>
+      </w:pPr>
+    </w:p>
+    <w:p>
+      <w:pPr>
+        <w:rPr>
+          <w:lang w:val="de-DE"/>
+        </w:rPr>
+      </w:pPr>
+      <w:r>
+        <w:rPr>
+          <w:lang w:val="de-DE"/>
+        </w:rPr>
+        <w:t xml:space="preserve">Problem 2 </w:t>
+      </w:r>
+      <w:proofErr w:type="spellStart"/>
+      <w:r>
+        <w:rPr>
+          <w:lang w:val="de-DE"/>
+        </w:rPr>
+        <w:t>gramme</w:t>
+      </w:r>
+      <w:proofErr w:type="spellEnd"/>
+      <w:r>
+        <w:rPr>
+          <w:lang w:val="de-DE"/>
+        </w:rPr>
+        <w:t xml:space="preserve"> tauchen nicht auf? </w:t>
+      </w:r>
+      <w:proofErr w:type="spellStart"/>
+      <w:r>
+        <w:rPr>
+          <w:lang w:val="de-DE"/>
+        </w:rPr>
+        <w:t>Besipiel</w:t>
+      </w:r>
+      <w:proofErr w:type="spellEnd"/>
+      <w:r>
+        <w:rPr>
+          <w:lang w:val="de-DE"/>
+        </w:rPr>
+        <w:t xml:space="preserve"> 3 gram </w:t>
+      </w:r>
+      <w:proofErr w:type="gramStart"/>
+      <w:r>
+        <w:rPr>
+          <w:lang w:val="de-DE"/>
+        </w:rPr>
+        <w:t>„ bis</w:t>
+      </w:r>
+      <w:proofErr w:type="gramEnd"/>
+      <w:r>
+        <w:rPr>
+          <w:lang w:val="de-DE"/>
+        </w:rPr>
+        <w:t xml:space="preserve"> seine</w:t>
       </w:r>
       <w:r>
         <w:rPr>
@@ -1095,11 +2197,21 @@
       <w:r>
         <w:t xml:space="preserve">me </w:t>
       </w:r>
-      <w:r>
-        <w:t xml:space="preserve">baisic </w:t>
-      </w:r>
-      <w:r>
-        <w:t xml:space="preserve"> = 1m </w:t>
+      <w:proofErr w:type="spellStart"/>
+      <w:proofErr w:type="gramStart"/>
+      <w:r>
+        <w:t>baisic</w:t>
+      </w:r>
+      <w:proofErr w:type="spellEnd"/>
+      <w:r>
+        <w:t xml:space="preserve"> </w:t>
+      </w:r>
+      <w:r>
+        <w:t xml:space="preserve"> =</w:t>
+      </w:r>
+      <w:proofErr w:type="gramEnd"/>
+      <w:r>
+        <w:t xml:space="preserve"> 1m </w:t>
       </w:r>
       <w:r>
         <w:t>6 sec</w:t>
@@ -1113,7 +2225,23 @@
         <w:t>m</w:t>
       </w:r>
       <w:r>
-        <w:t>me mit partition(5) = 1m 26s</w:t>
+        <w:t xml:space="preserve">me </w:t>
+      </w:r>
+      <w:proofErr w:type="spellStart"/>
+      <w:r>
+        <w:t>mit</w:t>
+      </w:r>
+      <w:proofErr w:type="spellEnd"/>
+      <w:r>
+        <w:t xml:space="preserve"> </w:t>
+      </w:r>
+      <w:proofErr w:type="gramStart"/>
+      <w:r>
+        <w:t>partition(</w:t>
+      </w:r>
+      <w:proofErr w:type="gramEnd"/>
+      <w:r>
+        <w:t>5) = 1m 26s</w:t>
       </w:r>
       <w:r>
         <w:t>ec</w:t>
@@ -1127,13 +2255,26 @@
         <w:t>m</w:t>
       </w:r>
       <w:r>
-        <w:t xml:space="preserve">me mit </w:t>
-      </w:r>
+        <w:t xml:space="preserve">me </w:t>
+      </w:r>
+      <w:proofErr w:type="spellStart"/>
+      <w:r>
+        <w:t>mit</w:t>
+      </w:r>
+      <w:proofErr w:type="spellEnd"/>
+      <w:r>
+        <w:t xml:space="preserve"> </w:t>
+      </w:r>
+      <w:proofErr w:type="gramStart"/>
       <w:r>
         <w:t xml:space="preserve">config </w:t>
       </w:r>
       <w:r>
-        <w:t xml:space="preserve"> = </w:t>
+        <w:t xml:space="preserve"> =</w:t>
+      </w:r>
+      <w:proofErr w:type="gramEnd"/>
+      <w:r>
+        <w:t xml:space="preserve"> </w:t>
       </w:r>
       <w:r>
         <w:t>3</w:t>
@@ -1155,7 +2296,134 @@
     <w:p/>
     <w:p>
       <w:pPr>
+        <w:rPr>
+          <w:lang w:val="de-DE"/>
+        </w:rPr>
+      </w:pPr>
+      <w:r>
+        <w:rPr>
+          <w:lang w:val="de-DE"/>
+        </w:rPr>
+        <w:t xml:space="preserve">Order hat keine </w:t>
+      </w:r>
+      <w:proofErr w:type="spellStart"/>
+      <w:r>
+        <w:rPr>
+          <w:lang w:val="de-DE"/>
+        </w:rPr>
+        <w:t>garantie</w:t>
+      </w:r>
+      <w:proofErr w:type="spellEnd"/>
+      <w:r>
+        <w:rPr>
+          <w:lang w:val="de-DE"/>
+        </w:rPr>
+        <w:t xml:space="preserve"> </w:t>
+      </w:r>
+      <w:proofErr w:type="gramStart"/>
+      <w:r>
+        <w:rPr>
+          <w:lang w:val="de-DE"/>
+        </w:rPr>
+        <w:t>beim einlesen und schreiben</w:t>
+      </w:r>
+      <w:proofErr w:type="gramEnd"/>
+      <w:r>
+        <w:rPr>
+          <w:lang w:val="de-DE"/>
+        </w:rPr>
+        <w:t xml:space="preserve"> von </w:t>
+      </w:r>
+      <w:proofErr w:type="spellStart"/>
+      <w:r>
+        <w:rPr>
+          <w:lang w:val="de-DE"/>
+        </w:rPr>
+        <w:t>parquet</w:t>
+      </w:r>
+      <w:proofErr w:type="spellEnd"/>
+      <w:r>
+        <w:rPr>
+          <w:lang w:val="de-DE"/>
+        </w:rPr>
+        <w:t xml:space="preserve"> </w:t>
+      </w:r>
+      <w:proofErr w:type="spellStart"/>
+      <w:r>
+        <w:rPr>
+          <w:lang w:val="de-DE"/>
+        </w:rPr>
+        <w:t>dateien</w:t>
+      </w:r>
+      <w:proofErr w:type="spellEnd"/>
+      <w:r>
+        <w:rPr>
+          <w:lang w:val="de-DE"/>
+        </w:rPr>
+        <w:t>!!</w:t>
+      </w:r>
+    </w:p>
+    <w:p>
+      <w:pPr>
+        <w:rPr>
+          <w:lang w:val="de-DE"/>
+        </w:rPr>
+      </w:pPr>
+      <w:r>
+        <w:rPr>
+          <w:lang w:val="de-DE"/>
+        </w:rPr>
+        <w:t xml:space="preserve">2 gram in einer </w:t>
+      </w:r>
+      <w:proofErr w:type="spellStart"/>
+      <w:r>
+        <w:rPr>
+          <w:lang w:val="de-DE"/>
+        </w:rPr>
+        <w:t>parquet</w:t>
+      </w:r>
+      <w:proofErr w:type="spellEnd"/>
+      <w:r>
+        <w:rPr>
+          <w:lang w:val="de-DE"/>
+        </w:rPr>
+        <w:t xml:space="preserve"> </w:t>
+      </w:r>
+      <w:proofErr w:type="spellStart"/>
+      <w:r>
+        <w:rPr>
+          <w:lang w:val="de-DE"/>
+        </w:rPr>
+        <w:t>datei</w:t>
+      </w:r>
+      <w:proofErr w:type="spellEnd"/>
+      <w:r>
+        <w:rPr>
+          <w:lang w:val="de-DE"/>
+        </w:rPr>
+        <w:t xml:space="preserve"> beschleunigt nochmal!!</w:t>
+      </w:r>
+    </w:p>
+    <w:p>
+      <w:pPr>
+        <w:rPr>
+          <w:lang w:val="de-DE"/>
+        </w:rPr>
+      </w:pPr>
+    </w:p>
+    <w:p>
+      <w:pPr>
+        <w:rPr>
+          <w:lang w:val="de-DE"/>
+        </w:rPr>
+      </w:pPr>
+    </w:p>
+    <w:p>
+      <w:pPr>
         <w:ind w:left="720"/>
+        <w:rPr>
+          <w:lang w:val="de-DE"/>
+        </w:rPr>
       </w:pPr>
     </w:p>
     <w:sectPr>

</xml_diff>